<commit_message>
finished the analysis of the project
</commit_message>
<xml_diff>
--- a/KIBIWOTTDERICK13954MARINGO2023.docx
+++ b/KIBIWOTTDERICK13954MARINGO2023.docx
@@ -1,6 +1,6 @@
 
 <file path=word/document.xml><?xml version="1.0" encoding="utf-8"?>
-<w:document xmlns:wpc="http://schemas.microsoft.com/office/word/2010/wordprocessingCanvas" xmlns:cx="http://schemas.microsoft.com/office/drawing/2014/chartex" xmlns:mc="http://schemas.openxmlformats.org/markup-compatibility/2006" xmlns:o="urn:schemas-microsoft-com:office:office" xmlns:r="http://schemas.openxmlformats.org/officeDocument/2006/relationships" xmlns:m="http://schemas.openxmlformats.org/officeDocument/2006/math" xmlns:v="urn:schemas-microsoft-com:vml" xmlns:wp14="http://schemas.microsoft.com/office/word/2010/wordprocessingDrawing" xmlns:wp="http://schemas.openxmlformats.org/drawingml/2006/wordprocessingDrawing" xmlns:w10="urn:schemas-microsoft-com:office:word" xmlns:w="http://schemas.openxmlformats.org/wordprocessingml/2006/main" xmlns:w14="http://schemas.microsoft.com/office/word/2010/wordml" xmlns:w15="http://schemas.microsoft.com/office/word/2012/wordml" xmlns:w16se="http://schemas.microsoft.com/office/word/2015/wordml/symex" xmlns:wpg="http://schemas.microsoft.com/office/word/2010/wordprocessingGroup" xmlns:wpi="http://schemas.microsoft.com/office/word/2010/wordprocessingInk" xmlns:wne="http://schemas.microsoft.com/office/word/2006/wordml" xmlns:wps="http://schemas.microsoft.com/office/word/2010/wordprocessingShape" mc:Ignorable="w14 w15 w16se wp14">
+<w:document xmlns:wpc="http://schemas.microsoft.com/office/word/2010/wordprocessingCanvas" xmlns:cx="http://schemas.microsoft.com/office/drawing/2014/chartex" xmlns:cx1="http://schemas.microsoft.com/office/drawing/2015/9/8/chartex" xmlns:mc="http://schemas.openxmlformats.org/markup-compatibility/2006" xmlns:o="urn:schemas-microsoft-com:office:office" xmlns:r="http://schemas.openxmlformats.org/officeDocument/2006/relationships" xmlns:m="http://schemas.openxmlformats.org/officeDocument/2006/math" xmlns:v="urn:schemas-microsoft-com:vml" xmlns:wp14="http://schemas.microsoft.com/office/word/2010/wordprocessingDrawing" xmlns:wp="http://schemas.openxmlformats.org/drawingml/2006/wordprocessingDrawing" xmlns:w10="urn:schemas-microsoft-com:office:word" xmlns:w="http://schemas.openxmlformats.org/wordprocessingml/2006/main" xmlns:w14="http://schemas.microsoft.com/office/word/2010/wordml" xmlns:w15="http://schemas.microsoft.com/office/word/2012/wordml" xmlns:w16se="http://schemas.microsoft.com/office/word/2015/wordml/symex" xmlns:wpg="http://schemas.microsoft.com/office/word/2010/wordprocessingGroup" xmlns:wpi="http://schemas.microsoft.com/office/word/2010/wordprocessingInk" xmlns:wne="http://schemas.microsoft.com/office/word/2006/wordml" xmlns:wps="http://schemas.microsoft.com/office/word/2010/wordprocessingShape" mc:Ignorable="w14 w15 w16se wp14">
   <w:body>
     <w:p>
       <w:r>
@@ -227,7 +227,13 @@
         <w:t xml:space="preserve"> other copy</w:t>
       </w:r>
       <w:r>
-        <w:t xml:space="preserve"> of this project.</w:t>
+        <w:t xml:space="preserve"> of this project</w:t>
+      </w:r>
+      <w:r>
+        <w:t xml:space="preserve"> elsewhere</w:t>
+      </w:r>
+      <w:r>
+        <w:t>.</w:t>
       </w:r>
       <w:r>
         <w:br w:type="page"/>
@@ -257,10 +263,24 @@
     </w:p>
     <w:p>
       <w:r>
-        <w:t>I dedicate this project to my computer teacher who provided the appro</w:t>
-      </w:r>
-      <w:r>
-        <w:t>priate guidance in this project</w:t>
+        <w:t>I dedicate this project to my computer teacher</w:t>
+      </w:r>
+      <w:r>
+        <w:t xml:space="preserve">, Mr. Walter </w:t>
+      </w:r>
+      <w:proofErr w:type="spellStart"/>
+      <w:r>
+        <w:t>Ombiro</w:t>
+      </w:r>
+      <w:proofErr w:type="spellEnd"/>
+      <w:r>
+        <w:t xml:space="preserve"> who provided the appro</w:t>
+      </w:r>
+      <w:r>
+        <w:t>priate guidance</w:t>
+      </w:r>
+      <w:r>
+        <w:t xml:space="preserve"> and support while building this project</w:t>
       </w:r>
       <w:r>
         <w:t>.</w:t>
@@ -293,7 +313,22 @@
     </w:p>
     <w:p>
       <w:r>
-        <w:t>I would like to acknowledge the school administration for providing  the necessary materials for the project to be undertaken and for providing sufficient time for building this project.</w:t>
+        <w:t xml:space="preserve">I would like to acknowledge the school administration for </w:t>
+      </w:r>
+      <w:r>
+        <w:t>providing the</w:t>
+      </w:r>
+      <w:r>
+        <w:t xml:space="preserve"> necessary materials for the project to be undertaken and for providing sufficient time for building this project.</w:t>
+      </w:r>
+      <w:r>
+        <w:t xml:space="preserve"> I would also like to express my sincere gratitude to my parent</w:t>
+      </w:r>
+      <w:r>
+        <w:t>s</w:t>
+      </w:r>
+      <w:r>
+        <w:t xml:space="preserve"> who have supported me all my education life.</w:t>
       </w:r>
       <w:r>
         <w:br w:type="page"/>
@@ -358,7 +393,6 @@
             <w:rPr>
               <w:rFonts w:eastAsiaTheme="minorEastAsia"/>
               <w:noProof/>
-              <w:lang w:val="en-GB" w:eastAsia="en-GB"/>
             </w:rPr>
           </w:pPr>
           <w:r>
@@ -370,7 +404,7 @@
           <w:r>
             <w:fldChar w:fldCharType="separate"/>
           </w:r>
-          <w:hyperlink w:anchor="_Toc128153410" w:history="1">
+          <w:hyperlink w:anchor="_Toc128500326" w:history="1">
             <w:r>
               <w:rPr>
                 <w:rStyle w:val="Hyperlink"/>
@@ -397,7 +431,7 @@
                 <w:noProof/>
                 <w:webHidden/>
               </w:rPr>
-              <w:instrText xml:space="preserve"> PAGEREF _Toc128153410 \h </w:instrText>
+              <w:instrText xml:space="preserve"> PAGEREF _Toc128500326 \h </w:instrText>
             </w:r>
             <w:r>
               <w:rPr>
@@ -437,10 +471,9 @@
             <w:rPr>
               <w:rFonts w:eastAsiaTheme="minorEastAsia"/>
               <w:noProof/>
-              <w:lang w:val="en-GB" w:eastAsia="en-GB"/>
             </w:rPr>
           </w:pPr>
-          <w:hyperlink w:anchor="_Toc128153411" w:history="1">
+          <w:hyperlink w:anchor="_Toc128500327" w:history="1">
             <w:r>
               <w:rPr>
                 <w:rStyle w:val="Hyperlink"/>
@@ -467,7 +500,7 @@
                 <w:noProof/>
                 <w:webHidden/>
               </w:rPr>
-              <w:instrText xml:space="preserve"> PAGEREF _Toc128153411 \h </w:instrText>
+              <w:instrText xml:space="preserve"> PAGEREF _Toc128500327 \h </w:instrText>
             </w:r>
             <w:r>
               <w:rPr>
@@ -507,10 +540,9 @@
             <w:rPr>
               <w:rFonts w:eastAsiaTheme="minorEastAsia"/>
               <w:noProof/>
-              <w:lang w:val="en-GB" w:eastAsia="en-GB"/>
             </w:rPr>
           </w:pPr>
-          <w:hyperlink w:anchor="_Toc128153412" w:history="1">
+          <w:hyperlink w:anchor="_Toc128500328" w:history="1">
             <w:r>
               <w:rPr>
                 <w:rStyle w:val="Hyperlink"/>
@@ -537,7 +569,7 @@
                 <w:noProof/>
                 <w:webHidden/>
               </w:rPr>
-              <w:instrText xml:space="preserve"> PAGEREF _Toc128153412 \h </w:instrText>
+              <w:instrText xml:space="preserve"> PAGEREF _Toc128500328 \h </w:instrText>
             </w:r>
             <w:r>
               <w:rPr>
@@ -577,10 +609,9 @@
             <w:rPr>
               <w:rFonts w:eastAsiaTheme="minorEastAsia"/>
               <w:noProof/>
-              <w:lang w:val="en-GB" w:eastAsia="en-GB"/>
             </w:rPr>
           </w:pPr>
-          <w:hyperlink w:anchor="_Toc128153413" w:history="1">
+          <w:hyperlink w:anchor="_Toc128500329" w:history="1">
             <w:r>
               <w:rPr>
                 <w:rStyle w:val="Hyperlink"/>
@@ -607,7 +638,7 @@
                 <w:noProof/>
                 <w:webHidden/>
               </w:rPr>
-              <w:instrText xml:space="preserve"> PAGEREF _Toc128153413 \h </w:instrText>
+              <w:instrText xml:space="preserve"> PAGEREF _Toc128500329 \h </w:instrText>
             </w:r>
             <w:r>
               <w:rPr>
@@ -647,10 +678,9 @@
             <w:rPr>
               <w:rFonts w:eastAsiaTheme="minorEastAsia"/>
               <w:noProof/>
-              <w:lang w:val="en-GB" w:eastAsia="en-GB"/>
             </w:rPr>
           </w:pPr>
-          <w:hyperlink w:anchor="_Toc128153414" w:history="1">
+          <w:hyperlink w:anchor="_Toc128500330" w:history="1">
             <w:r>
               <w:rPr>
                 <w:rStyle w:val="Hyperlink"/>
@@ -677,7 +707,7 @@
                 <w:noProof/>
                 <w:webHidden/>
               </w:rPr>
-              <w:instrText xml:space="preserve"> PAGEREF _Toc128153414 \h </w:instrText>
+              <w:instrText xml:space="preserve"> PAGEREF _Toc128500330 \h </w:instrText>
             </w:r>
             <w:r>
               <w:rPr>
@@ -717,16 +747,15 @@
             <w:rPr>
               <w:rFonts w:eastAsiaTheme="minorEastAsia"/>
               <w:noProof/>
-              <w:lang w:val="en-GB" w:eastAsia="en-GB"/>
             </w:rPr>
           </w:pPr>
-          <w:hyperlink w:anchor="_Toc128153415" w:history="1">
+          <w:hyperlink w:anchor="_Toc128500331" w:history="1">
             <w:r>
               <w:rPr>
                 <w:rStyle w:val="Hyperlink"/>
                 <w:noProof/>
               </w:rPr>
-              <w:t>Overview and structure of the proposed system</w:t>
+              <w:t>2.4 Overview and structure of the proposed system</w:t>
             </w:r>
             <w:r>
               <w:rPr>
@@ -747,7 +776,7 @@
                 <w:noProof/>
                 <w:webHidden/>
               </w:rPr>
-              <w:instrText xml:space="preserve"> PAGEREF _Toc128153415 \h </w:instrText>
+              <w:instrText xml:space="preserve"> PAGEREF _Toc128500331 \h </w:instrText>
             </w:r>
             <w:r>
               <w:rPr>
@@ -782,28 +811,26 @@
           <w:pPr>
             <w:pStyle w:val="TOC3"/>
             <w:tabs>
-              <w:tab w:val="left" w:pos="1100"/>
+              <w:tab w:val="left" w:pos="1320"/>
               <w:tab w:val="right" w:leader="dot" w:pos="9350"/>
             </w:tabs>
             <w:rPr>
               <w:rFonts w:eastAsiaTheme="minorEastAsia"/>
               <w:noProof/>
-              <w:lang w:val="en-GB" w:eastAsia="en-GB"/>
             </w:rPr>
           </w:pPr>
-          <w:hyperlink w:anchor="_Toc128153416" w:history="1">
+          <w:hyperlink w:anchor="_Toc128500332" w:history="1">
             <w:r>
               <w:rPr>
                 <w:rStyle w:val="Hyperlink"/>
                 <w:noProof/>
               </w:rPr>
-              <w:t>1.1</w:t>
+              <w:t>2.4.1</w:t>
             </w:r>
             <w:r>
               <w:rPr>
                 <w:rFonts w:eastAsiaTheme="minorEastAsia"/>
                 <w:noProof/>
-                <w:lang w:val="en-GB" w:eastAsia="en-GB"/>
               </w:rPr>
               <w:tab/>
             </w:r>
@@ -833,7 +860,7 @@
                 <w:noProof/>
                 <w:webHidden/>
               </w:rPr>
-              <w:instrText xml:space="preserve"> PAGEREF _Toc128153416 \h </w:instrText>
+              <w:instrText xml:space="preserve"> PAGEREF _Toc128500332 \h </w:instrText>
             </w:r>
             <w:r>
               <w:rPr>
@@ -868,28 +895,26 @@
           <w:pPr>
             <w:pStyle w:val="TOC3"/>
             <w:tabs>
-              <w:tab w:val="left" w:pos="1100"/>
+              <w:tab w:val="left" w:pos="1320"/>
               <w:tab w:val="right" w:leader="dot" w:pos="9350"/>
             </w:tabs>
             <w:rPr>
               <w:rFonts w:eastAsiaTheme="minorEastAsia"/>
               <w:noProof/>
-              <w:lang w:val="en-GB" w:eastAsia="en-GB"/>
             </w:rPr>
           </w:pPr>
-          <w:hyperlink w:anchor="_Toc128153417" w:history="1">
+          <w:hyperlink w:anchor="_Toc128500333" w:history="1">
             <w:r>
               <w:rPr>
                 <w:rStyle w:val="Hyperlink"/>
                 <w:noProof/>
               </w:rPr>
-              <w:t>1.2</w:t>
+              <w:t>2.4.2</w:t>
             </w:r>
             <w:r>
               <w:rPr>
                 <w:rFonts w:eastAsiaTheme="minorEastAsia"/>
                 <w:noProof/>
-                <w:lang w:val="en-GB" w:eastAsia="en-GB"/>
               </w:rPr>
               <w:tab/>
             </w:r>
@@ -919,7 +944,7 @@
                 <w:noProof/>
                 <w:webHidden/>
               </w:rPr>
-              <w:instrText xml:space="preserve"> PAGEREF _Toc128153417 \h </w:instrText>
+              <w:instrText xml:space="preserve"> PAGEREF _Toc128500333 \h </w:instrText>
             </w:r>
             <w:r>
               <w:rPr>
@@ -939,7 +964,7 @@
                 <w:noProof/>
                 <w:webHidden/>
               </w:rPr>
-              <w:t>3</w:t>
+              <w:t>4</w:t>
             </w:r>
             <w:r>
               <w:rPr>
@@ -954,28 +979,26 @@
           <w:pPr>
             <w:pStyle w:val="TOC3"/>
             <w:tabs>
-              <w:tab w:val="left" w:pos="1100"/>
+              <w:tab w:val="left" w:pos="1320"/>
               <w:tab w:val="right" w:leader="dot" w:pos="9350"/>
             </w:tabs>
             <w:rPr>
               <w:rFonts w:eastAsiaTheme="minorEastAsia"/>
               <w:noProof/>
-              <w:lang w:val="en-GB" w:eastAsia="en-GB"/>
             </w:rPr>
           </w:pPr>
-          <w:hyperlink w:anchor="_Toc128153418" w:history="1">
+          <w:hyperlink w:anchor="_Toc128500334" w:history="1">
             <w:r>
               <w:rPr>
                 <w:rStyle w:val="Hyperlink"/>
                 <w:noProof/>
               </w:rPr>
-              <w:t>1.3</w:t>
+              <w:t>2.4.3</w:t>
             </w:r>
             <w:r>
               <w:rPr>
                 <w:rFonts w:eastAsiaTheme="minorEastAsia"/>
                 <w:noProof/>
-                <w:lang w:val="en-GB" w:eastAsia="en-GB"/>
               </w:rPr>
               <w:tab/>
             </w:r>
@@ -1005,7 +1028,7 @@
                 <w:noProof/>
                 <w:webHidden/>
               </w:rPr>
-              <w:instrText xml:space="preserve"> PAGEREF _Toc128153418 \h </w:instrText>
+              <w:instrText xml:space="preserve"> PAGEREF _Toc128500334 \h </w:instrText>
             </w:r>
             <w:r>
               <w:rPr>
@@ -1025,7 +1048,7 @@
                 <w:noProof/>
                 <w:webHidden/>
               </w:rPr>
-              <w:t>3</w:t>
+              <w:t>4</w:t>
             </w:r>
             <w:r>
               <w:rPr>
@@ -1040,28 +1063,26 @@
           <w:pPr>
             <w:pStyle w:val="TOC3"/>
             <w:tabs>
-              <w:tab w:val="left" w:pos="1100"/>
+              <w:tab w:val="left" w:pos="1320"/>
               <w:tab w:val="right" w:leader="dot" w:pos="9350"/>
             </w:tabs>
             <w:rPr>
               <w:rFonts w:eastAsiaTheme="minorEastAsia"/>
               <w:noProof/>
-              <w:lang w:val="en-GB" w:eastAsia="en-GB"/>
             </w:rPr>
           </w:pPr>
-          <w:hyperlink w:anchor="_Toc128153419" w:history="1">
+          <w:hyperlink w:anchor="_Toc128500335" w:history="1">
             <w:r>
               <w:rPr>
                 <w:rStyle w:val="Hyperlink"/>
                 <w:noProof/>
               </w:rPr>
-              <w:t>1.4</w:t>
+              <w:t>2.4.4</w:t>
             </w:r>
             <w:r>
               <w:rPr>
                 <w:rFonts w:eastAsiaTheme="minorEastAsia"/>
                 <w:noProof/>
-                <w:lang w:val="en-GB" w:eastAsia="en-GB"/>
               </w:rPr>
               <w:tab/>
             </w:r>
@@ -1091,7 +1112,7 @@
                 <w:noProof/>
                 <w:webHidden/>
               </w:rPr>
-              <w:instrText xml:space="preserve"> PAGEREF _Toc128153419 \h </w:instrText>
+              <w:instrText xml:space="preserve"> PAGEREF _Toc128500335 \h </w:instrText>
             </w:r>
             <w:r>
               <w:rPr>
@@ -1111,7 +1132,7 @@
                 <w:noProof/>
                 <w:webHidden/>
               </w:rPr>
-              <w:t>3</w:t>
+              <w:t>4</w:t>
             </w:r>
             <w:r>
               <w:rPr>
@@ -1131,10 +1152,9 @@
             <w:rPr>
               <w:rFonts w:eastAsiaTheme="minorEastAsia"/>
               <w:noProof/>
-              <w:lang w:val="en-GB" w:eastAsia="en-GB"/>
             </w:rPr>
           </w:pPr>
-          <w:hyperlink w:anchor="_Toc128153420" w:history="1">
+          <w:hyperlink w:anchor="_Toc128500336" w:history="1">
             <w:r>
               <w:rPr>
                 <w:rStyle w:val="Hyperlink"/>
@@ -1161,7 +1181,7 @@
                 <w:noProof/>
                 <w:webHidden/>
               </w:rPr>
-              <w:instrText xml:space="preserve"> PAGEREF _Toc128153420 \h </w:instrText>
+              <w:instrText xml:space="preserve"> PAGEREF _Toc128500336 \h </w:instrText>
             </w:r>
             <w:r>
               <w:rPr>
@@ -1181,7 +1201,7 @@
                 <w:noProof/>
                 <w:webHidden/>
               </w:rPr>
-              <w:t>4</w:t>
+              <w:t>5</w:t>
             </w:r>
             <w:r>
               <w:rPr>
@@ -1274,7 +1294,7 @@
           <w:u w:val="single"/>
         </w:rPr>
       </w:pPr>
-      <w:bookmarkStart w:id="0" w:name="_Toc128153410"/>
+      <w:bookmarkStart w:id="0" w:name="_Toc128500326"/>
       <w:r>
         <w:rPr>
           <w:u w:val="single"/>
@@ -1283,6 +1303,11 @@
         <w:t>CHAPTER 1: INTRODUCTION</w:t>
       </w:r>
       <w:bookmarkEnd w:id="0"/>
+    </w:p>
+    <w:p>
+      <w:r>
+        <w:t>Maringo Sports Club was formed by Maringo County with the intention of developing talent among youths within the county in various games.</w:t>
+      </w:r>
     </w:p>
     <w:p>
       <w:pPr>
@@ -1307,7 +1332,7 @@
           <w:u w:val="single"/>
         </w:rPr>
       </w:pPr>
-      <w:bookmarkStart w:id="1" w:name="_Toc128153411"/>
+      <w:bookmarkStart w:id="1" w:name="_Toc128500327"/>
       <w:r>
         <w:rPr>
           <w:u w:val="single"/>
@@ -1320,8 +1345,9 @@
     <w:p>
       <w:pPr>
         <w:pStyle w:val="Heading2"/>
-      </w:pPr>
-      <w:bookmarkStart w:id="2" w:name="_Toc128153412"/>
+        <w:ind w:firstLine="720"/>
+      </w:pPr>
+      <w:bookmarkStart w:id="2" w:name="_Toc128500328"/>
       <w:r>
         <w:t xml:space="preserve">2.1 </w:t>
       </w:r>
@@ -1330,99 +1356,559 @@
       </w:r>
       <w:bookmarkEnd w:id="2"/>
     </w:p>
+    <w:p>
+      <w:pPr>
+        <w:ind w:left="1440"/>
+        <w:rPr>
+          <w:sz w:val="24"/>
+        </w:rPr>
+      </w:pPr>
+      <w:r>
+        <w:rPr>
+          <w:sz w:val="24"/>
+        </w:rPr>
+        <w:t>Maringo Sports Club was formed by Maringo County in order to develop the youths’ talents in various games. However, the number of youths and games have increased. This has led to overwhelming of the current system leading to inefficiency within the club as it uses manual files and spreadsheets hence a poor working environment. Thus the club needs a computerized system to manage the club’s activities.</w:t>
+      </w:r>
+    </w:p>
+    <w:p>
+      <w:pPr>
+        <w:pStyle w:val="Heading2"/>
+        <w:ind w:firstLine="720"/>
+      </w:pPr>
+      <w:bookmarkStart w:id="3" w:name="_Toc128500329"/>
+      <w:r>
+        <w:t xml:space="preserve">2.2 </w:t>
+      </w:r>
+      <w:r>
+        <w:t xml:space="preserve">Overview and structure of the </w:t>
+      </w:r>
+      <w:r>
+        <w:t>current</w:t>
+      </w:r>
+      <w:r>
+        <w:t xml:space="preserve"> system</w:t>
+      </w:r>
+      <w:bookmarkEnd w:id="3"/>
+    </w:p>
+    <w:p>
+      <w:pPr>
+        <w:ind w:left="1440"/>
+        <w:rPr>
+          <w:sz w:val="24"/>
+        </w:rPr>
+      </w:pPr>
+      <w:r>
+        <w:rPr>
+          <w:sz w:val="24"/>
+        </w:rPr>
+        <w:t xml:space="preserve">The current system uses manual record management system </w:t>
+      </w:r>
+      <w:r>
+        <w:rPr>
+          <w:sz w:val="24"/>
+        </w:rPr>
+        <w:t xml:space="preserve">whereby the clerk is required to keep the records of sold items and stock levels. The system uses manual spreadsheets for computations and accounting of surcharged items, items purchased etc., in order to </w:t>
+      </w:r>
+      <w:r>
+        <w:rPr>
+          <w:sz w:val="24"/>
+        </w:rPr>
+        <w:t xml:space="preserve">manage the club items appropriately. Manual storage records </w:t>
+      </w:r>
+      <w:r>
+        <w:rPr>
+          <w:sz w:val="24"/>
+        </w:rPr>
+        <w:t>are</w:t>
+      </w:r>
+      <w:r>
+        <w:rPr>
+          <w:sz w:val="24"/>
+        </w:rPr>
+        <w:t xml:space="preserve"> also used in the club for record keeping.</w:t>
+      </w:r>
+    </w:p>
     <w:p/>
     <w:p>
       <w:pPr>
         <w:pStyle w:val="Heading2"/>
-      </w:pPr>
-      <w:bookmarkStart w:id="3" w:name="_Toc128153413"/>
-      <w:r>
-        <w:t xml:space="preserve">2.2 </w:t>
-      </w:r>
-      <w:r>
-        <w:t xml:space="preserve">Overview and structure of the </w:t>
-      </w:r>
-      <w:r>
-        <w:t>current</w:t>
-      </w:r>
-      <w:r>
-        <w:t xml:space="preserve"> system</w:t>
-      </w:r>
-      <w:bookmarkEnd w:id="3"/>
-    </w:p>
-    <w:p/>
+        <w:ind w:firstLine="720"/>
+      </w:pPr>
+      <w:bookmarkStart w:id="4" w:name="_Toc128500330"/>
+      <w:r>
+        <w:t xml:space="preserve">2.3 </w:t>
+      </w:r>
+      <w:r>
+        <w:t>L</w:t>
+      </w:r>
+      <w:r>
+        <w:t>imitation of the current</w:t>
+      </w:r>
+      <w:bookmarkEnd w:id="4"/>
+    </w:p>
+    <w:p>
+      <w:pPr>
+        <w:rPr>
+          <w:b/>
+        </w:rPr>
+      </w:pPr>
+      <w:r>
+        <w:tab/>
+      </w:r>
+      <w:r>
+        <w:tab/>
+      </w:r>
+      <w:r>
+        <w:rPr>
+          <w:b/>
+          <w:sz w:val="24"/>
+        </w:rPr>
+        <w:t>The current system has the following limitations:</w:t>
+      </w:r>
+    </w:p>
+    <w:p>
+      <w:pPr>
+        <w:pStyle w:val="ListParagraph"/>
+        <w:numPr>
+          <w:ilvl w:val="3"/>
+          <w:numId w:val="5"/>
+        </w:numPr>
+      </w:pPr>
+      <w:r>
+        <w:t>Use of manual recording has led to take up of large physical space.</w:t>
+      </w:r>
+    </w:p>
+    <w:p>
+      <w:pPr>
+        <w:pStyle w:val="ListParagraph"/>
+        <w:numPr>
+          <w:ilvl w:val="3"/>
+          <w:numId w:val="5"/>
+        </w:numPr>
+      </w:pPr>
+      <w:r>
+        <w:t>It is expensive to maintain records as it requires many personnel to maintain it.</w:t>
+      </w:r>
+    </w:p>
+    <w:p>
+      <w:pPr>
+        <w:pStyle w:val="ListParagraph"/>
+        <w:numPr>
+          <w:ilvl w:val="3"/>
+          <w:numId w:val="5"/>
+        </w:numPr>
+      </w:pPr>
+      <w:r>
+        <w:t>The system is slow and cumbersome.</w:t>
+      </w:r>
+    </w:p>
+    <w:p>
+      <w:pPr>
+        <w:pStyle w:val="ListParagraph"/>
+        <w:numPr>
+          <w:ilvl w:val="3"/>
+          <w:numId w:val="5"/>
+        </w:numPr>
+      </w:pPr>
+      <w:r>
+        <w:t>The system is prone to inaccuracies due to manual computations and calculations</w:t>
+      </w:r>
+    </w:p>
     <w:p>
       <w:pPr>
         <w:pStyle w:val="Heading2"/>
-      </w:pPr>
-      <w:bookmarkStart w:id="4" w:name="_Toc128153414"/>
-      <w:r>
-        <w:t xml:space="preserve">2.3 </w:t>
-      </w:r>
-      <w:r>
-        <w:t>L</w:t>
-      </w:r>
-      <w:r>
-        <w:t>imitation of the current</w:t>
-      </w:r>
-      <w:bookmarkEnd w:id="4"/>
-    </w:p>
-    <w:p>
-      <w:bookmarkStart w:id="5" w:name="_GoBack"/>
+        <w:ind w:firstLine="720"/>
+      </w:pPr>
+      <w:bookmarkStart w:id="5" w:name="_Toc128500331"/>
+      <w:r>
+        <w:t xml:space="preserve">2.4 </w:t>
+      </w:r>
+      <w:r>
+        <w:t>Overview and structure of the proposed system</w:t>
+      </w:r>
       <w:bookmarkEnd w:id="5"/>
     </w:p>
     <w:p>
       <w:pPr>
-        <w:pStyle w:val="Heading2"/>
-      </w:pPr>
-      <w:bookmarkStart w:id="6" w:name="_Toc128153415"/>
-      <w:r>
-        <w:t xml:space="preserve">2.4 </w:t>
-      </w:r>
-      <w:r>
-        <w:t>Overview and structure of the proposed system</w:t>
+        <w:ind w:left="1440"/>
+      </w:pPr>
+      <w:r>
+        <w:t>According to the current system the problem in hand is to come up with an automated system for enrolling and categorizing members of the club, registering of games played. Calculations of membership fees, registering of sales and electronic management of records for efficient club administration.</w:t>
+      </w:r>
+    </w:p>
+    <w:p>
+      <w:pPr>
+        <w:pStyle w:val="Heading3"/>
+      </w:pPr>
+      <w:bookmarkStart w:id="6" w:name="_Toc128500332"/>
+      <w:r>
+        <w:t>Objectives</w:t>
       </w:r>
       <w:bookmarkEnd w:id="6"/>
     </w:p>
     <w:p>
       <w:pPr>
+        <w:ind w:left="2629"/>
+      </w:pPr>
+      <w:r>
+        <w:t xml:space="preserve">The goal for developing an automated computerized system for Maringo Sports Club is to promote efficient and effective administration of the club. </w:t>
+      </w:r>
+      <w:r>
+        <w:rPr>
+          <w:b/>
+          <w:sz w:val="24"/>
+        </w:rPr>
+        <w:t>The proposed system should:</w:t>
+      </w:r>
+    </w:p>
+    <w:p>
+      <w:pPr>
+        <w:pStyle w:val="ListParagraph"/>
+        <w:numPr>
+          <w:ilvl w:val="4"/>
+          <w:numId w:val="4"/>
+        </w:numPr>
+      </w:pPr>
+      <w:r>
+        <w:t>Maintain details of the club and their roles.</w:t>
+      </w:r>
+    </w:p>
+    <w:p>
+      <w:pPr>
+        <w:pStyle w:val="ListParagraph"/>
+        <w:numPr>
+          <w:ilvl w:val="4"/>
+          <w:numId w:val="4"/>
+        </w:numPr>
+      </w:pPr>
+      <w:r>
+        <w:t>Maintain details of sports in the club</w:t>
+      </w:r>
+    </w:p>
+    <w:p>
+      <w:pPr>
+        <w:pStyle w:val="ListParagraph"/>
+        <w:numPr>
+          <w:ilvl w:val="4"/>
+          <w:numId w:val="4"/>
+        </w:numPr>
+      </w:pPr>
+      <w:r>
+        <w:t>Maintain records of items purchased and their subsequent stock levels.</w:t>
+      </w:r>
+    </w:p>
+    <w:p>
+      <w:pPr>
+        <w:pStyle w:val="ListParagraph"/>
+        <w:numPr>
+          <w:ilvl w:val="4"/>
+          <w:numId w:val="4"/>
+        </w:numPr>
+      </w:pPr>
+      <w:r>
+        <w:t>Maintain records of all facilitation fees for all sports.</w:t>
+      </w:r>
+    </w:p>
+    <w:p>
+      <w:pPr>
+        <w:pStyle w:val="ListParagraph"/>
+        <w:numPr>
+          <w:ilvl w:val="4"/>
+          <w:numId w:val="4"/>
+        </w:numPr>
+      </w:pPr>
+      <w:r>
+        <w:lastRenderedPageBreak/>
+        <w:t>Compute membership fee, discounted prices, total amount for items bought, commission, facilitation and surcharged fee together with total income for the club.</w:t>
+      </w:r>
+    </w:p>
+    <w:p>
+      <w:pPr>
+        <w:pStyle w:val="ListParagraph"/>
+        <w:numPr>
+          <w:ilvl w:val="4"/>
+          <w:numId w:val="4"/>
+        </w:numPr>
+      </w:pPr>
+      <w:r>
+        <w:t>Generate appropriate reports</w:t>
+      </w:r>
+    </w:p>
+    <w:p>
+      <w:pPr>
         <w:pStyle w:val="Heading3"/>
       </w:pPr>
-      <w:bookmarkStart w:id="7" w:name="_Toc128153416"/>
-      <w:r>
-        <w:t>Objectives</w:t>
+      <w:bookmarkStart w:id="7" w:name="_Toc128500333"/>
+      <w:r>
+        <w:t>Scope</w:t>
       </w:r>
       <w:bookmarkEnd w:id="7"/>
     </w:p>
     <w:p>
       <w:pPr>
+        <w:ind w:left="2160"/>
+      </w:pPr>
+    </w:p>
+    <w:p>
+      <w:pPr>
         <w:pStyle w:val="Heading3"/>
       </w:pPr>
-      <w:bookmarkStart w:id="8" w:name="_Toc128153417"/>
-      <w:r>
-        <w:t>Scope</w:t>
+      <w:bookmarkStart w:id="8" w:name="_Toc128500334"/>
+      <w:r>
+        <w:t>Benefits</w:t>
       </w:r>
       <w:bookmarkEnd w:id="8"/>
     </w:p>
     <w:p>
       <w:pPr>
+        <w:ind w:left="2880"/>
+        <w:rPr>
+          <w:b/>
+          <w:sz w:val="24"/>
+        </w:rPr>
+      </w:pPr>
+      <w:r>
+        <w:rPr>
+          <w:b/>
+          <w:sz w:val="24"/>
+        </w:rPr>
+        <w:t>The system has the following benefits:</w:t>
+      </w:r>
+    </w:p>
+    <w:p>
+      <w:pPr>
+        <w:pStyle w:val="ListParagraph"/>
+        <w:numPr>
+          <w:ilvl w:val="5"/>
+          <w:numId w:val="6"/>
+        </w:numPr>
+      </w:pPr>
+      <w:r>
+        <w:t>The system involves taking of less physical space.</w:t>
+      </w:r>
+    </w:p>
+    <w:p>
+      <w:pPr>
+        <w:pStyle w:val="ListParagraph"/>
+        <w:numPr>
+          <w:ilvl w:val="5"/>
+          <w:numId w:val="6"/>
+        </w:numPr>
+      </w:pPr>
+      <w:r>
+        <w:t xml:space="preserve">It requires minimum expenses as the no of workers are </w:t>
+      </w:r>
+      <w:bookmarkStart w:id="9" w:name="_GoBack"/>
+      <w:bookmarkEnd w:id="9"/>
+      <w:r>
+        <w:t>reduced      and work is automated.</w:t>
+      </w:r>
+    </w:p>
+    <w:p>
+      <w:pPr>
+        <w:pStyle w:val="ListParagraph"/>
+        <w:numPr>
+          <w:ilvl w:val="5"/>
+          <w:numId w:val="6"/>
+        </w:numPr>
+      </w:pPr>
+      <w:r>
+        <w:t>The system is fast and efficient for example the ease of retrieving data unlike the manual system.</w:t>
+      </w:r>
+    </w:p>
+    <w:p>
+      <w:pPr>
+        <w:pStyle w:val="ListParagraph"/>
+        <w:numPr>
+          <w:ilvl w:val="5"/>
+          <w:numId w:val="6"/>
+        </w:numPr>
+      </w:pPr>
+      <w:r>
+        <w:t>The proposed system has minimal or no computation and calculation errors.</w:t>
+      </w:r>
+    </w:p>
+    <w:p>
+      <w:pPr>
         <w:pStyle w:val="Heading3"/>
       </w:pPr>
-      <w:bookmarkStart w:id="9" w:name="_Toc128153418"/>
-      <w:r>
-        <w:t>Benefits</w:t>
-      </w:r>
-      <w:bookmarkEnd w:id="9"/>
-    </w:p>
-    <w:p>
-      <w:pPr>
-        <w:pStyle w:val="Heading3"/>
-      </w:pPr>
-      <w:bookmarkStart w:id="10" w:name="_Toc128153419"/>
+      <w:bookmarkStart w:id="10" w:name="_Toc128500335"/>
       <w:r>
         <w:t>Feasibility</w:t>
       </w:r>
       <w:bookmarkEnd w:id="10"/>
+    </w:p>
+    <w:p>
+      <w:pPr>
+        <w:ind w:left="2880"/>
+      </w:pPr>
+      <w:r>
+        <w:t>I conducted a feasibility study which is majorly involved t</w:t>
+      </w:r>
+      <w:r>
+        <w:t>he review of the current system.</w:t>
+      </w:r>
+    </w:p>
+    <w:p>
+      <w:pPr>
+        <w:ind w:left="2880"/>
+        <w:rPr>
+          <w:b/>
+          <w:sz w:val="24"/>
+        </w:rPr>
+      </w:pPr>
+      <w:r>
+        <w:rPr>
+          <w:b/>
+          <w:sz w:val="24"/>
+        </w:rPr>
+        <w:t>I compiled the following report:</w:t>
+      </w:r>
+    </w:p>
+    <w:p>
+      <w:pPr>
+        <w:pStyle w:val="ListParagraph"/>
+        <w:numPr>
+          <w:ilvl w:val="1"/>
+          <w:numId w:val="8"/>
+        </w:numPr>
+        <w:rPr>
+          <w:color w:val="002060"/>
+        </w:rPr>
+      </w:pPr>
+      <w:r>
+        <w:rPr>
+          <w:color w:val="002060"/>
+        </w:rPr>
+        <w:t xml:space="preserve">Schedule </w:t>
+      </w:r>
+      <w:r>
+        <w:rPr>
+          <w:color w:val="002060"/>
+        </w:rPr>
+        <w:t>feasibility</w:t>
+      </w:r>
+    </w:p>
+    <w:p>
+      <w:pPr>
+        <w:pStyle w:val="ListParagraph"/>
+        <w:ind w:left="5040"/>
+        <w:rPr>
+          <w:color w:val="002060"/>
+        </w:rPr>
+      </w:pPr>
+      <w:r>
+        <w:rPr>
+          <w:sz w:val="20"/>
+          <w:szCs w:val="20"/>
+        </w:rPr>
+        <w:t>The schedule indicates that the project would take a period of seven months to be fully completed.</w:t>
+      </w:r>
+    </w:p>
+    <w:p>
+      <w:pPr>
+        <w:pStyle w:val="ListParagraph"/>
+        <w:numPr>
+          <w:ilvl w:val="1"/>
+          <w:numId w:val="8"/>
+        </w:numPr>
+        <w:rPr>
+          <w:color w:val="002060"/>
+        </w:rPr>
+      </w:pPr>
+      <w:r>
+        <w:rPr>
+          <w:color w:val="002060"/>
+        </w:rPr>
+        <w:t>Technical feasibility</w:t>
+      </w:r>
+    </w:p>
+    <w:p>
+      <w:pPr>
+        <w:pStyle w:val="ListParagraph"/>
+        <w:ind w:left="5040"/>
+        <w:rPr>
+          <w:color w:val="002060"/>
+        </w:rPr>
+      </w:pPr>
+      <w:r>
+        <w:rPr>
+          <w:sz w:val="20"/>
+          <w:szCs w:val="20"/>
+        </w:rPr>
+        <w:t>There is need to upgrade the current infrastructure and installation of new equipment to support the new system.</w:t>
+      </w:r>
+    </w:p>
+    <w:p>
+      <w:pPr>
+        <w:pStyle w:val="ListParagraph"/>
+        <w:numPr>
+          <w:ilvl w:val="1"/>
+          <w:numId w:val="8"/>
+        </w:numPr>
+        <w:rPr>
+          <w:color w:val="002060"/>
+        </w:rPr>
+      </w:pPr>
+      <w:r>
+        <w:rPr>
+          <w:color w:val="002060"/>
+        </w:rPr>
+        <w:t>Operational feasibility</w:t>
+      </w:r>
+    </w:p>
+    <w:p>
+      <w:pPr>
+        <w:pStyle w:val="ListParagraph"/>
+        <w:ind w:left="5040"/>
+        <w:rPr>
+          <w:sz w:val="20"/>
+          <w:szCs w:val="20"/>
+        </w:rPr>
+      </w:pPr>
+      <w:r>
+        <w:rPr>
+          <w:sz w:val="20"/>
+          <w:szCs w:val="20"/>
+        </w:rPr>
+        <w:t>There is need to employ new technical staff certified in system administration as the system needs qualified personnel to undertake the job.</w:t>
+      </w:r>
+    </w:p>
+    <w:p>
+      <w:pPr>
+        <w:pStyle w:val="ListParagraph"/>
+        <w:ind w:left="5040"/>
+        <w:rPr>
+          <w:color w:val="002060"/>
+        </w:rPr>
+      </w:pPr>
+    </w:p>
+    <w:p>
+      <w:pPr>
+        <w:pStyle w:val="ListParagraph"/>
+        <w:numPr>
+          <w:ilvl w:val="1"/>
+          <w:numId w:val="8"/>
+        </w:numPr>
+        <w:rPr>
+          <w:color w:val="002060"/>
+        </w:rPr>
+      </w:pPr>
+      <w:r>
+        <w:rPr>
+          <w:color w:val="002060"/>
+        </w:rPr>
+        <w:t>Economic feasibility</w:t>
+      </w:r>
+    </w:p>
+    <w:p>
+      <w:pPr>
+        <w:pStyle w:val="ListParagraph"/>
+        <w:ind w:left="5040"/>
+        <w:rPr>
+          <w:color w:val="002060"/>
+        </w:rPr>
+      </w:pPr>
     </w:p>
     <w:p>
       <w:pPr>
@@ -1458,7 +1944,7 @@
           <w:u w:val="single"/>
         </w:rPr>
       </w:pPr>
-      <w:bookmarkStart w:id="11" w:name="_Toc128153420"/>
+      <w:bookmarkStart w:id="11" w:name="_Toc128500336"/>
       <w:r>
         <w:rPr>
           <w:u w:val="single"/>
@@ -1485,7 +1971,7 @@
 </file>
 
 <file path=word/endnotes.xml><?xml version="1.0" encoding="utf-8"?>
-<w:endnotes xmlns:wpc="http://schemas.microsoft.com/office/word/2010/wordprocessingCanvas" xmlns:cx="http://schemas.microsoft.com/office/drawing/2014/chartex" xmlns:mc="http://schemas.openxmlformats.org/markup-compatibility/2006" xmlns:o="urn:schemas-microsoft-com:office:office" xmlns:r="http://schemas.openxmlformats.org/officeDocument/2006/relationships" xmlns:m="http://schemas.openxmlformats.org/officeDocument/2006/math" xmlns:v="urn:schemas-microsoft-com:vml" xmlns:wp14="http://schemas.microsoft.com/office/word/2010/wordprocessingDrawing" xmlns:wp="http://schemas.openxmlformats.org/drawingml/2006/wordprocessingDrawing" xmlns:w10="urn:schemas-microsoft-com:office:word" xmlns:w="http://schemas.openxmlformats.org/wordprocessingml/2006/main" xmlns:w14="http://schemas.microsoft.com/office/word/2010/wordml" xmlns:w15="http://schemas.microsoft.com/office/word/2012/wordml" xmlns:w16se="http://schemas.microsoft.com/office/word/2015/wordml/symex" xmlns:wpg="http://schemas.microsoft.com/office/word/2010/wordprocessingGroup" xmlns:wpi="http://schemas.microsoft.com/office/word/2010/wordprocessingInk" xmlns:wne="http://schemas.microsoft.com/office/word/2006/wordml" xmlns:wps="http://schemas.microsoft.com/office/word/2010/wordprocessingShape" mc:Ignorable="w14 w15 w16se wp14">
+<w:endnotes xmlns:wpc="http://schemas.microsoft.com/office/word/2010/wordprocessingCanvas" xmlns:cx="http://schemas.microsoft.com/office/drawing/2014/chartex" xmlns:cx1="http://schemas.microsoft.com/office/drawing/2015/9/8/chartex" xmlns:mc="http://schemas.openxmlformats.org/markup-compatibility/2006" xmlns:o="urn:schemas-microsoft-com:office:office" xmlns:r="http://schemas.openxmlformats.org/officeDocument/2006/relationships" xmlns:m="http://schemas.openxmlformats.org/officeDocument/2006/math" xmlns:v="urn:schemas-microsoft-com:vml" xmlns:wp14="http://schemas.microsoft.com/office/word/2010/wordprocessingDrawing" xmlns:wp="http://schemas.openxmlformats.org/drawingml/2006/wordprocessingDrawing" xmlns:w10="urn:schemas-microsoft-com:office:word" xmlns:w="http://schemas.openxmlformats.org/wordprocessingml/2006/main" xmlns:w14="http://schemas.microsoft.com/office/word/2010/wordml" xmlns:w15="http://schemas.microsoft.com/office/word/2012/wordml" xmlns:w16se="http://schemas.microsoft.com/office/word/2015/wordml/symex" xmlns:wpg="http://schemas.microsoft.com/office/word/2010/wordprocessingGroup" xmlns:wpi="http://schemas.microsoft.com/office/word/2010/wordprocessingInk" xmlns:wne="http://schemas.microsoft.com/office/word/2006/wordml" xmlns:wps="http://schemas.microsoft.com/office/word/2010/wordprocessingShape" mc:Ignorable="w14 w15 w16se wp14">
   <w:endnote w:type="separator" w:id="-1">
     <w:p>
       <w:pPr>
@@ -1510,7 +1996,7 @@
 </file>
 
 <file path=word/footer1.xml><?xml version="1.0" encoding="utf-8"?>
-<w:ftr xmlns:wpc="http://schemas.microsoft.com/office/word/2010/wordprocessingCanvas" xmlns:cx="http://schemas.microsoft.com/office/drawing/2014/chartex" xmlns:mc="http://schemas.openxmlformats.org/markup-compatibility/2006" xmlns:o="urn:schemas-microsoft-com:office:office" xmlns:r="http://schemas.openxmlformats.org/officeDocument/2006/relationships" xmlns:m="http://schemas.openxmlformats.org/officeDocument/2006/math" xmlns:v="urn:schemas-microsoft-com:vml" xmlns:wp14="http://schemas.microsoft.com/office/word/2010/wordprocessingDrawing" xmlns:wp="http://schemas.openxmlformats.org/drawingml/2006/wordprocessingDrawing" xmlns:w10="urn:schemas-microsoft-com:office:word" xmlns:w="http://schemas.openxmlformats.org/wordprocessingml/2006/main" xmlns:w14="http://schemas.microsoft.com/office/word/2010/wordml" xmlns:w15="http://schemas.microsoft.com/office/word/2012/wordml" xmlns:w16se="http://schemas.microsoft.com/office/word/2015/wordml/symex" xmlns:wpg="http://schemas.microsoft.com/office/word/2010/wordprocessingGroup" xmlns:wpi="http://schemas.microsoft.com/office/word/2010/wordprocessingInk" xmlns:wne="http://schemas.microsoft.com/office/word/2006/wordml" xmlns:wps="http://schemas.microsoft.com/office/word/2010/wordprocessingShape" mc:Ignorable="w14 w15 w16se wp14">
+<w:ftr xmlns:wpc="http://schemas.microsoft.com/office/word/2010/wordprocessingCanvas" xmlns:cx="http://schemas.microsoft.com/office/drawing/2014/chartex" xmlns:cx1="http://schemas.microsoft.com/office/drawing/2015/9/8/chartex" xmlns:mc="http://schemas.openxmlformats.org/markup-compatibility/2006" xmlns:o="urn:schemas-microsoft-com:office:office" xmlns:r="http://schemas.openxmlformats.org/officeDocument/2006/relationships" xmlns:m="http://schemas.openxmlformats.org/officeDocument/2006/math" xmlns:v="urn:schemas-microsoft-com:vml" xmlns:wp14="http://schemas.microsoft.com/office/word/2010/wordprocessingDrawing" xmlns:wp="http://schemas.openxmlformats.org/drawingml/2006/wordprocessingDrawing" xmlns:w10="urn:schemas-microsoft-com:office:word" xmlns:w="http://schemas.openxmlformats.org/wordprocessingml/2006/main" xmlns:w14="http://schemas.microsoft.com/office/word/2010/wordml" xmlns:w15="http://schemas.microsoft.com/office/word/2012/wordml" xmlns:w16se="http://schemas.microsoft.com/office/word/2015/wordml/symex" xmlns:wpg="http://schemas.microsoft.com/office/word/2010/wordprocessingGroup" xmlns:wpi="http://schemas.microsoft.com/office/word/2010/wordprocessingInk" xmlns:wne="http://schemas.microsoft.com/office/word/2006/wordml" xmlns:wps="http://schemas.microsoft.com/office/word/2010/wordprocessingShape" mc:Ignorable="w14 w15 w16se wp14">
   <w:sdt>
     <w:sdtPr>
       <w:id w:val="340898798"/>
@@ -1543,7 +2029,7 @@
           <w:rPr>
             <w:noProof/>
           </w:rPr>
-          <w:t>3</w:t>
+          <w:t>4</w:t>
         </w:r>
         <w:r>
           <w:rPr>
@@ -1563,7 +2049,7 @@
 </file>
 
 <file path=word/footnotes.xml><?xml version="1.0" encoding="utf-8"?>
-<w:footnotes xmlns:wpc="http://schemas.microsoft.com/office/word/2010/wordprocessingCanvas" xmlns:cx="http://schemas.microsoft.com/office/drawing/2014/chartex" xmlns:mc="http://schemas.openxmlformats.org/markup-compatibility/2006" xmlns:o="urn:schemas-microsoft-com:office:office" xmlns:r="http://schemas.openxmlformats.org/officeDocument/2006/relationships" xmlns:m="http://schemas.openxmlformats.org/officeDocument/2006/math" xmlns:v="urn:schemas-microsoft-com:vml" xmlns:wp14="http://schemas.microsoft.com/office/word/2010/wordprocessingDrawing" xmlns:wp="http://schemas.openxmlformats.org/drawingml/2006/wordprocessingDrawing" xmlns:w10="urn:schemas-microsoft-com:office:word" xmlns:w="http://schemas.openxmlformats.org/wordprocessingml/2006/main" xmlns:w14="http://schemas.microsoft.com/office/word/2010/wordml" xmlns:w15="http://schemas.microsoft.com/office/word/2012/wordml" xmlns:w16se="http://schemas.microsoft.com/office/word/2015/wordml/symex" xmlns:wpg="http://schemas.microsoft.com/office/word/2010/wordprocessingGroup" xmlns:wpi="http://schemas.microsoft.com/office/word/2010/wordprocessingInk" xmlns:wne="http://schemas.microsoft.com/office/word/2006/wordml" xmlns:wps="http://schemas.microsoft.com/office/word/2010/wordprocessingShape" mc:Ignorable="w14 w15 w16se wp14">
+<w:footnotes xmlns:wpc="http://schemas.microsoft.com/office/word/2010/wordprocessingCanvas" xmlns:cx="http://schemas.microsoft.com/office/drawing/2014/chartex" xmlns:cx1="http://schemas.microsoft.com/office/drawing/2015/9/8/chartex" xmlns:mc="http://schemas.openxmlformats.org/markup-compatibility/2006" xmlns:o="urn:schemas-microsoft-com:office:office" xmlns:r="http://schemas.openxmlformats.org/officeDocument/2006/relationships" xmlns:m="http://schemas.openxmlformats.org/officeDocument/2006/math" xmlns:v="urn:schemas-microsoft-com:vml" xmlns:wp14="http://schemas.microsoft.com/office/word/2010/wordprocessingDrawing" xmlns:wp="http://schemas.openxmlformats.org/drawingml/2006/wordprocessingDrawing" xmlns:w10="urn:schemas-microsoft-com:office:word" xmlns:w="http://schemas.openxmlformats.org/wordprocessingml/2006/main" xmlns:w14="http://schemas.microsoft.com/office/word/2010/wordml" xmlns:w15="http://schemas.microsoft.com/office/word/2012/wordml" xmlns:w16se="http://schemas.microsoft.com/office/word/2015/wordml/symex" xmlns:wpg="http://schemas.microsoft.com/office/word/2010/wordprocessingGroup" xmlns:wpi="http://schemas.microsoft.com/office/word/2010/wordprocessingInk" xmlns:wne="http://schemas.microsoft.com/office/word/2006/wordml" xmlns:wps="http://schemas.microsoft.com/office/word/2010/wordprocessingShape" mc:Ignorable="w14 w15 w16se wp14">
   <w:footnote w:type="separator" w:id="-1">
     <w:p>
       <w:pPr>
@@ -1588,16 +2074,101 @@
 </file>
 
 <file path=word/numbering.xml><?xml version="1.0" encoding="utf-8"?>
-<w:numbering xmlns:wpc="http://schemas.microsoft.com/office/word/2010/wordprocessingCanvas" xmlns:cx="http://schemas.microsoft.com/office/drawing/2014/chartex" xmlns:mc="http://schemas.openxmlformats.org/markup-compatibility/2006" xmlns:o="urn:schemas-microsoft-com:office:office" xmlns:r="http://schemas.openxmlformats.org/officeDocument/2006/relationships" xmlns:m="http://schemas.openxmlformats.org/officeDocument/2006/math" xmlns:v="urn:schemas-microsoft-com:vml" xmlns:wp14="http://schemas.microsoft.com/office/word/2010/wordprocessingDrawing" xmlns:wp="http://schemas.openxmlformats.org/drawingml/2006/wordprocessingDrawing" xmlns:w10="urn:schemas-microsoft-com:office:word" xmlns:w="http://schemas.openxmlformats.org/wordprocessingml/2006/main" xmlns:w14="http://schemas.microsoft.com/office/word/2010/wordml" xmlns:w15="http://schemas.microsoft.com/office/word/2012/wordml" xmlns:w16se="http://schemas.microsoft.com/office/word/2015/wordml/symex" xmlns:wpg="http://schemas.microsoft.com/office/word/2010/wordprocessingGroup" xmlns:wpi="http://schemas.microsoft.com/office/word/2010/wordprocessingInk" xmlns:wne="http://schemas.microsoft.com/office/word/2006/wordml" xmlns:wps="http://schemas.microsoft.com/office/word/2010/wordprocessingShape" mc:Ignorable="w14 w15 w16se wp14">
+<w:numbering xmlns:wpc="http://schemas.microsoft.com/office/word/2010/wordprocessingCanvas" xmlns:cx="http://schemas.microsoft.com/office/drawing/2014/chartex" xmlns:cx1="http://schemas.microsoft.com/office/drawing/2015/9/8/chartex" xmlns:mc="http://schemas.openxmlformats.org/markup-compatibility/2006" xmlns:o="urn:schemas-microsoft-com:office:office" xmlns:r="http://schemas.openxmlformats.org/officeDocument/2006/relationships" xmlns:m="http://schemas.openxmlformats.org/officeDocument/2006/math" xmlns:v="urn:schemas-microsoft-com:vml" xmlns:wp14="http://schemas.microsoft.com/office/word/2010/wordprocessingDrawing" xmlns:wp="http://schemas.openxmlformats.org/drawingml/2006/wordprocessingDrawing" xmlns:w10="urn:schemas-microsoft-com:office:word" xmlns:w="http://schemas.openxmlformats.org/wordprocessingml/2006/main" xmlns:w14="http://schemas.microsoft.com/office/word/2010/wordml" xmlns:w15="http://schemas.microsoft.com/office/word/2012/wordml" xmlns:w16se="http://schemas.microsoft.com/office/word/2015/wordml/symex" xmlns:wpg="http://schemas.microsoft.com/office/word/2010/wordprocessingGroup" xmlns:wpi="http://schemas.microsoft.com/office/word/2010/wordprocessingInk" xmlns:wne="http://schemas.microsoft.com/office/word/2006/wordml" xmlns:wps="http://schemas.microsoft.com/office/word/2010/wordprocessingShape" mc:Ignorable="w14 w15 w16se wp14">
   <w:abstractNum w:abstractNumId="0" w15:restartNumberingAfterBreak="0">
-    <w:nsid w:val="4FC32FEB"/>
+    <w:nsid w:val="08D15E01"/>
     <w:multiLevelType w:val="hybridMultilevel"/>
-    <w:tmpl w:val="4644EF70"/>
-    <w:lvl w:ilvl="0" w:tplc="BEA68B8E">
+    <w:tmpl w:val="1FD48C04"/>
+    <w:lvl w:ilvl="0" w:tplc="0809001B">
+      <w:start w:val="1"/>
+      <w:numFmt w:val="lowerRoman"/>
+      <w:lvlText w:val="%1."/>
+      <w:lvlJc w:val="right"/>
+      <w:pPr>
+        <w:ind w:left="720" w:hanging="360"/>
+      </w:pPr>
+    </w:lvl>
+    <w:lvl w:ilvl="1" w:tplc="08090019" w:tentative="1">
+      <w:start w:val="1"/>
+      <w:numFmt w:val="lowerLetter"/>
+      <w:lvlText w:val="%2."/>
+      <w:lvlJc w:val="left"/>
+      <w:pPr>
+        <w:ind w:left="1440" w:hanging="360"/>
+      </w:pPr>
+    </w:lvl>
+    <w:lvl w:ilvl="2" w:tplc="0809001B" w:tentative="1">
+      <w:start w:val="1"/>
+      <w:numFmt w:val="lowerRoman"/>
+      <w:lvlText w:val="%3."/>
+      <w:lvlJc w:val="right"/>
+      <w:pPr>
+        <w:ind w:left="2160" w:hanging="180"/>
+      </w:pPr>
+    </w:lvl>
+    <w:lvl w:ilvl="3" w:tplc="0809000F">
       <w:start w:val="1"/>
       <w:numFmt w:val="decimal"/>
-      <w:pStyle w:val="Heading3"/>
-      <w:lvlText w:val="2.4%1"/>
+      <w:lvlText w:val="%4."/>
+      <w:lvlJc w:val="left"/>
+      <w:pPr>
+        <w:ind w:left="2880" w:hanging="360"/>
+      </w:pPr>
+    </w:lvl>
+    <w:lvl w:ilvl="4" w:tplc="08090019" w:tentative="1">
+      <w:start w:val="1"/>
+      <w:numFmt w:val="lowerLetter"/>
+      <w:lvlText w:val="%5."/>
+      <w:lvlJc w:val="left"/>
+      <w:pPr>
+        <w:ind w:left="3600" w:hanging="360"/>
+      </w:pPr>
+    </w:lvl>
+    <w:lvl w:ilvl="5" w:tplc="0809001B" w:tentative="1">
+      <w:start w:val="1"/>
+      <w:numFmt w:val="lowerRoman"/>
+      <w:lvlText w:val="%6."/>
+      <w:lvlJc w:val="right"/>
+      <w:pPr>
+        <w:ind w:left="4320" w:hanging="180"/>
+      </w:pPr>
+    </w:lvl>
+    <w:lvl w:ilvl="6" w:tplc="0809000F" w:tentative="1">
+      <w:start w:val="1"/>
+      <w:numFmt w:val="decimal"/>
+      <w:lvlText w:val="%7."/>
+      <w:lvlJc w:val="left"/>
+      <w:pPr>
+        <w:ind w:left="5040" w:hanging="360"/>
+      </w:pPr>
+    </w:lvl>
+    <w:lvl w:ilvl="7" w:tplc="08090019" w:tentative="1">
+      <w:start w:val="1"/>
+      <w:numFmt w:val="lowerLetter"/>
+      <w:lvlText w:val="%8."/>
+      <w:lvlJc w:val="left"/>
+      <w:pPr>
+        <w:ind w:left="5760" w:hanging="360"/>
+      </w:pPr>
+    </w:lvl>
+    <w:lvl w:ilvl="8" w:tplc="0809001B" w:tentative="1">
+      <w:start w:val="1"/>
+      <w:numFmt w:val="lowerRoman"/>
+      <w:lvlText w:val="%9."/>
+      <w:lvlJc w:val="right"/>
+      <w:pPr>
+        <w:ind w:left="6480" w:hanging="180"/>
+      </w:pPr>
+    </w:lvl>
+  </w:abstractNum>
+  <w:abstractNum w:abstractNumId="1" w15:restartNumberingAfterBreak="0">
+    <w:nsid w:val="1AF4323A"/>
+    <w:multiLevelType w:val="hybridMultilevel"/>
+    <w:tmpl w:val="3D1E2010"/>
+    <w:lvl w:ilvl="0" w:tplc="A3602C8C">
+      <w:start w:val="1"/>
+      <w:numFmt w:val="lowerRoman"/>
+      <w:lvlText w:val="(%1)"/>
       <w:lvlJc w:val="left"/>
       <w:pPr>
         <w:ind w:left="720" w:hanging="360"/>
@@ -1606,7 +2177,7 @@
         <w:rFonts w:hint="default"/>
       </w:rPr>
     </w:lvl>
-    <w:lvl w:ilvl="1" w:tplc="08090019" w:tentative="1">
+    <w:lvl w:ilvl="1" w:tplc="04090019" w:tentative="1">
       <w:start w:val="1"/>
       <w:numFmt w:val="lowerLetter"/>
       <w:lvlText w:val="%2."/>
@@ -1615,7 +2186,7 @@
         <w:ind w:left="1440" w:hanging="360"/>
       </w:pPr>
     </w:lvl>
-    <w:lvl w:ilvl="2" w:tplc="0809001B" w:tentative="1">
+    <w:lvl w:ilvl="2" w:tplc="0409001B" w:tentative="1">
       <w:start w:val="1"/>
       <w:numFmt w:val="lowerRoman"/>
       <w:lvlText w:val="%3."/>
@@ -1624,7 +2195,7 @@
         <w:ind w:left="2160" w:hanging="180"/>
       </w:pPr>
     </w:lvl>
-    <w:lvl w:ilvl="3" w:tplc="0809000F" w:tentative="1">
+    <w:lvl w:ilvl="3" w:tplc="0409000F" w:tentative="1">
       <w:start w:val="1"/>
       <w:numFmt w:val="decimal"/>
       <w:lvlText w:val="%4."/>
@@ -1633,16 +2204,19 @@
         <w:ind w:left="2880" w:hanging="360"/>
       </w:pPr>
     </w:lvl>
-    <w:lvl w:ilvl="4" w:tplc="08090019" w:tentative="1">
-      <w:start w:val="1"/>
-      <w:numFmt w:val="lowerLetter"/>
-      <w:lvlText w:val="%5."/>
+    <w:lvl w:ilvl="4" w:tplc="A3602C8C">
+      <w:start w:val="1"/>
+      <w:numFmt w:val="lowerRoman"/>
+      <w:lvlText w:val="(%5)"/>
       <w:lvlJc w:val="left"/>
       <w:pPr>
         <w:ind w:left="3600" w:hanging="360"/>
       </w:pPr>
-    </w:lvl>
-    <w:lvl w:ilvl="5" w:tplc="0809001B" w:tentative="1">
+      <w:rPr>
+        <w:rFonts w:hint="default"/>
+      </w:rPr>
+    </w:lvl>
+    <w:lvl w:ilvl="5" w:tplc="0409001B" w:tentative="1">
       <w:start w:val="1"/>
       <w:numFmt w:val="lowerRoman"/>
       <w:lvlText w:val="%6."/>
@@ -1651,7 +2225,7 @@
         <w:ind w:left="4320" w:hanging="180"/>
       </w:pPr>
     </w:lvl>
-    <w:lvl w:ilvl="6" w:tplc="0809000F" w:tentative="1">
+    <w:lvl w:ilvl="6" w:tplc="0409000F" w:tentative="1">
       <w:start w:val="1"/>
       <w:numFmt w:val="decimal"/>
       <w:lvlText w:val="%7."/>
@@ -1660,7 +2234,7 @@
         <w:ind w:left="5040" w:hanging="360"/>
       </w:pPr>
     </w:lvl>
-    <w:lvl w:ilvl="7" w:tplc="08090019" w:tentative="1">
+    <w:lvl w:ilvl="7" w:tplc="04090019" w:tentative="1">
       <w:start w:val="1"/>
       <w:numFmt w:val="lowerLetter"/>
       <w:lvlText w:val="%8."/>
@@ -1669,7 +2243,7 @@
         <w:ind w:left="5760" w:hanging="360"/>
       </w:pPr>
     </w:lvl>
-    <w:lvl w:ilvl="8" w:tplc="0809001B" w:tentative="1">
+    <w:lvl w:ilvl="8" w:tplc="0409001B" w:tentative="1">
       <w:start w:val="1"/>
       <w:numFmt w:val="lowerRoman"/>
       <w:lvlText w:val="%9."/>
@@ -1679,8 +2253,570 @@
       </w:pPr>
     </w:lvl>
   </w:abstractNum>
+  <w:abstractNum w:abstractNumId="2" w15:restartNumberingAfterBreak="0">
+    <w:nsid w:val="2A122A42"/>
+    <w:multiLevelType w:val="hybridMultilevel"/>
+    <w:tmpl w:val="B84E0CE0"/>
+    <w:lvl w:ilvl="0" w:tplc="A3602C8C">
+      <w:start w:val="1"/>
+      <w:numFmt w:val="lowerRoman"/>
+      <w:lvlText w:val="(%1)"/>
+      <w:lvlJc w:val="left"/>
+      <w:pPr>
+        <w:ind w:left="3600" w:hanging="360"/>
+      </w:pPr>
+      <w:rPr>
+        <w:rFonts w:hint="default"/>
+      </w:rPr>
+    </w:lvl>
+    <w:lvl w:ilvl="1" w:tplc="37C88450">
+      <w:start w:val="1"/>
+      <w:numFmt w:val="lowerRoman"/>
+      <w:lvlText w:val="(%2)."/>
+      <w:lvlJc w:val="right"/>
+      <w:pPr>
+        <w:ind w:left="4320" w:hanging="360"/>
+      </w:pPr>
+      <w:rPr>
+        <w:rFonts w:hint="default"/>
+      </w:rPr>
+    </w:lvl>
+    <w:lvl w:ilvl="2" w:tplc="0409001B" w:tentative="1">
+      <w:start w:val="1"/>
+      <w:numFmt w:val="lowerRoman"/>
+      <w:lvlText w:val="%3."/>
+      <w:lvlJc w:val="right"/>
+      <w:pPr>
+        <w:ind w:left="5040" w:hanging="180"/>
+      </w:pPr>
+    </w:lvl>
+    <w:lvl w:ilvl="3" w:tplc="0409000F" w:tentative="1">
+      <w:start w:val="1"/>
+      <w:numFmt w:val="decimal"/>
+      <w:lvlText w:val="%4."/>
+      <w:lvlJc w:val="left"/>
+      <w:pPr>
+        <w:ind w:left="5760" w:hanging="360"/>
+      </w:pPr>
+    </w:lvl>
+    <w:lvl w:ilvl="4" w:tplc="04090019" w:tentative="1">
+      <w:start w:val="1"/>
+      <w:numFmt w:val="lowerLetter"/>
+      <w:lvlText w:val="%5."/>
+      <w:lvlJc w:val="left"/>
+      <w:pPr>
+        <w:ind w:left="6480" w:hanging="360"/>
+      </w:pPr>
+    </w:lvl>
+    <w:lvl w:ilvl="5" w:tplc="0409001B" w:tentative="1">
+      <w:start w:val="1"/>
+      <w:numFmt w:val="lowerRoman"/>
+      <w:lvlText w:val="%6."/>
+      <w:lvlJc w:val="right"/>
+      <w:pPr>
+        <w:ind w:left="7200" w:hanging="180"/>
+      </w:pPr>
+    </w:lvl>
+    <w:lvl w:ilvl="6" w:tplc="0409000F" w:tentative="1">
+      <w:start w:val="1"/>
+      <w:numFmt w:val="decimal"/>
+      <w:lvlText w:val="%7."/>
+      <w:lvlJc w:val="left"/>
+      <w:pPr>
+        <w:ind w:left="7920" w:hanging="360"/>
+      </w:pPr>
+    </w:lvl>
+    <w:lvl w:ilvl="7" w:tplc="04090019" w:tentative="1">
+      <w:start w:val="1"/>
+      <w:numFmt w:val="lowerLetter"/>
+      <w:lvlText w:val="%8."/>
+      <w:lvlJc w:val="left"/>
+      <w:pPr>
+        <w:ind w:left="8640" w:hanging="360"/>
+      </w:pPr>
+    </w:lvl>
+    <w:lvl w:ilvl="8" w:tplc="0409001B" w:tentative="1">
+      <w:start w:val="1"/>
+      <w:numFmt w:val="lowerRoman"/>
+      <w:lvlText w:val="%9."/>
+      <w:lvlJc w:val="right"/>
+      <w:pPr>
+        <w:ind w:left="9360" w:hanging="180"/>
+      </w:pPr>
+    </w:lvl>
+  </w:abstractNum>
+  <w:abstractNum w:abstractNumId="3" w15:restartNumberingAfterBreak="0">
+    <w:nsid w:val="4FC32FEB"/>
+    <w:multiLevelType w:val="hybridMultilevel"/>
+    <w:tmpl w:val="5FDE2170"/>
+    <w:lvl w:ilvl="0" w:tplc="E3E8E8D8">
+      <w:start w:val="1"/>
+      <w:numFmt w:val="decimal"/>
+      <w:pStyle w:val="Heading3"/>
+      <w:lvlText w:val="2.4.%1"/>
+      <w:lvlJc w:val="left"/>
+      <w:pPr>
+        <w:ind w:left="2629" w:hanging="360"/>
+      </w:pPr>
+      <w:rPr>
+        <w:rFonts w:hint="default"/>
+      </w:rPr>
+    </w:lvl>
+    <w:lvl w:ilvl="1" w:tplc="08090019" w:tentative="1">
+      <w:start w:val="1"/>
+      <w:numFmt w:val="lowerLetter"/>
+      <w:lvlText w:val="%2."/>
+      <w:lvlJc w:val="left"/>
+      <w:pPr>
+        <w:ind w:left="3349" w:hanging="360"/>
+      </w:pPr>
+    </w:lvl>
+    <w:lvl w:ilvl="2" w:tplc="0809001B" w:tentative="1">
+      <w:start w:val="1"/>
+      <w:numFmt w:val="lowerRoman"/>
+      <w:lvlText w:val="%3."/>
+      <w:lvlJc w:val="right"/>
+      <w:pPr>
+        <w:ind w:left="4069" w:hanging="180"/>
+      </w:pPr>
+    </w:lvl>
+    <w:lvl w:ilvl="3" w:tplc="0809000F" w:tentative="1">
+      <w:start w:val="1"/>
+      <w:numFmt w:val="decimal"/>
+      <w:lvlText w:val="%4."/>
+      <w:lvlJc w:val="left"/>
+      <w:pPr>
+        <w:ind w:left="4789" w:hanging="360"/>
+      </w:pPr>
+    </w:lvl>
+    <w:lvl w:ilvl="4" w:tplc="08090019" w:tentative="1">
+      <w:start w:val="1"/>
+      <w:numFmt w:val="lowerLetter"/>
+      <w:lvlText w:val="%5."/>
+      <w:lvlJc w:val="left"/>
+      <w:pPr>
+        <w:ind w:left="5509" w:hanging="360"/>
+      </w:pPr>
+    </w:lvl>
+    <w:lvl w:ilvl="5" w:tplc="0809001B" w:tentative="1">
+      <w:start w:val="1"/>
+      <w:numFmt w:val="lowerRoman"/>
+      <w:lvlText w:val="%6."/>
+      <w:lvlJc w:val="right"/>
+      <w:pPr>
+        <w:ind w:left="6229" w:hanging="180"/>
+      </w:pPr>
+    </w:lvl>
+    <w:lvl w:ilvl="6" w:tplc="0809000F" w:tentative="1">
+      <w:start w:val="1"/>
+      <w:numFmt w:val="decimal"/>
+      <w:lvlText w:val="%7."/>
+      <w:lvlJc w:val="left"/>
+      <w:pPr>
+        <w:ind w:left="6949" w:hanging="360"/>
+      </w:pPr>
+    </w:lvl>
+    <w:lvl w:ilvl="7" w:tplc="08090019" w:tentative="1">
+      <w:start w:val="1"/>
+      <w:numFmt w:val="lowerLetter"/>
+      <w:lvlText w:val="%8."/>
+      <w:lvlJc w:val="left"/>
+      <w:pPr>
+        <w:ind w:left="7669" w:hanging="360"/>
+      </w:pPr>
+    </w:lvl>
+    <w:lvl w:ilvl="8" w:tplc="0809001B" w:tentative="1">
+      <w:start w:val="1"/>
+      <w:numFmt w:val="lowerRoman"/>
+      <w:lvlText w:val="%9."/>
+      <w:lvlJc w:val="right"/>
+      <w:pPr>
+        <w:ind w:left="8389" w:hanging="180"/>
+      </w:pPr>
+    </w:lvl>
+  </w:abstractNum>
+  <w:abstractNum w:abstractNumId="4" w15:restartNumberingAfterBreak="0">
+    <w:nsid w:val="59BA7615"/>
+    <w:multiLevelType w:val="hybridMultilevel"/>
+    <w:tmpl w:val="AF445BA8"/>
+    <w:lvl w:ilvl="0" w:tplc="0809001B">
+      <w:start w:val="1"/>
+      <w:numFmt w:val="lowerRoman"/>
+      <w:lvlText w:val="%1."/>
+      <w:lvlJc w:val="right"/>
+      <w:pPr>
+        <w:ind w:left="720" w:hanging="360"/>
+      </w:pPr>
+    </w:lvl>
+    <w:lvl w:ilvl="1" w:tplc="08090019" w:tentative="1">
+      <w:start w:val="1"/>
+      <w:numFmt w:val="lowerLetter"/>
+      <w:lvlText w:val="%2."/>
+      <w:lvlJc w:val="left"/>
+      <w:pPr>
+        <w:ind w:left="1440" w:hanging="360"/>
+      </w:pPr>
+    </w:lvl>
+    <w:lvl w:ilvl="2" w:tplc="0809001B" w:tentative="1">
+      <w:start w:val="1"/>
+      <w:numFmt w:val="lowerRoman"/>
+      <w:lvlText w:val="%3."/>
+      <w:lvlJc w:val="right"/>
+      <w:pPr>
+        <w:ind w:left="2160" w:hanging="180"/>
+      </w:pPr>
+    </w:lvl>
+    <w:lvl w:ilvl="3" w:tplc="A3602C8C">
+      <w:start w:val="1"/>
+      <w:numFmt w:val="lowerRoman"/>
+      <w:lvlText w:val="(%4)"/>
+      <w:lvlJc w:val="left"/>
+      <w:pPr>
+        <w:ind w:left="2880" w:hanging="360"/>
+      </w:pPr>
+      <w:rPr>
+        <w:rFonts w:hint="default"/>
+      </w:rPr>
+    </w:lvl>
+    <w:lvl w:ilvl="4" w:tplc="08090019" w:tentative="1">
+      <w:start w:val="1"/>
+      <w:numFmt w:val="lowerLetter"/>
+      <w:lvlText w:val="%5."/>
+      <w:lvlJc w:val="left"/>
+      <w:pPr>
+        <w:ind w:left="3600" w:hanging="360"/>
+      </w:pPr>
+    </w:lvl>
+    <w:lvl w:ilvl="5" w:tplc="0809001B" w:tentative="1">
+      <w:start w:val="1"/>
+      <w:numFmt w:val="lowerRoman"/>
+      <w:lvlText w:val="%6."/>
+      <w:lvlJc w:val="right"/>
+      <w:pPr>
+        <w:ind w:left="4320" w:hanging="180"/>
+      </w:pPr>
+    </w:lvl>
+    <w:lvl w:ilvl="6" w:tplc="0809000F" w:tentative="1">
+      <w:start w:val="1"/>
+      <w:numFmt w:val="decimal"/>
+      <w:lvlText w:val="%7."/>
+      <w:lvlJc w:val="left"/>
+      <w:pPr>
+        <w:ind w:left="5040" w:hanging="360"/>
+      </w:pPr>
+    </w:lvl>
+    <w:lvl w:ilvl="7" w:tplc="08090019" w:tentative="1">
+      <w:start w:val="1"/>
+      <w:numFmt w:val="lowerLetter"/>
+      <w:lvlText w:val="%8."/>
+      <w:lvlJc w:val="left"/>
+      <w:pPr>
+        <w:ind w:left="5760" w:hanging="360"/>
+      </w:pPr>
+    </w:lvl>
+    <w:lvl w:ilvl="8" w:tplc="0809001B" w:tentative="1">
+      <w:start w:val="1"/>
+      <w:numFmt w:val="lowerRoman"/>
+      <w:lvlText w:val="%9."/>
+      <w:lvlJc w:val="right"/>
+      <w:pPr>
+        <w:ind w:left="6480" w:hanging="180"/>
+      </w:pPr>
+    </w:lvl>
+  </w:abstractNum>
+  <w:abstractNum w:abstractNumId="5" w15:restartNumberingAfterBreak="0">
+    <w:nsid w:val="62CE46CA"/>
+    <w:multiLevelType w:val="hybridMultilevel"/>
+    <w:tmpl w:val="952095FC"/>
+    <w:lvl w:ilvl="0" w:tplc="A3602C8C">
+      <w:start w:val="1"/>
+      <w:numFmt w:val="lowerRoman"/>
+      <w:lvlText w:val="(%1)"/>
+      <w:lvlJc w:val="left"/>
+      <w:pPr>
+        <w:ind w:left="720" w:hanging="360"/>
+      </w:pPr>
+      <w:rPr>
+        <w:rFonts w:hint="default"/>
+      </w:rPr>
+    </w:lvl>
+    <w:lvl w:ilvl="1" w:tplc="04090019" w:tentative="1">
+      <w:start w:val="1"/>
+      <w:numFmt w:val="lowerLetter"/>
+      <w:lvlText w:val="%2."/>
+      <w:lvlJc w:val="left"/>
+      <w:pPr>
+        <w:ind w:left="1440" w:hanging="360"/>
+      </w:pPr>
+    </w:lvl>
+    <w:lvl w:ilvl="2" w:tplc="0409001B" w:tentative="1">
+      <w:start w:val="1"/>
+      <w:numFmt w:val="lowerRoman"/>
+      <w:lvlText w:val="%3."/>
+      <w:lvlJc w:val="right"/>
+      <w:pPr>
+        <w:ind w:left="2160" w:hanging="180"/>
+      </w:pPr>
+    </w:lvl>
+    <w:lvl w:ilvl="3" w:tplc="0409000F" w:tentative="1">
+      <w:start w:val="1"/>
+      <w:numFmt w:val="decimal"/>
+      <w:lvlText w:val="%4."/>
+      <w:lvlJc w:val="left"/>
+      <w:pPr>
+        <w:ind w:left="2880" w:hanging="360"/>
+      </w:pPr>
+    </w:lvl>
+    <w:lvl w:ilvl="4" w:tplc="04090019" w:tentative="1">
+      <w:start w:val="1"/>
+      <w:numFmt w:val="lowerLetter"/>
+      <w:lvlText w:val="%5."/>
+      <w:lvlJc w:val="left"/>
+      <w:pPr>
+        <w:ind w:left="3600" w:hanging="360"/>
+      </w:pPr>
+    </w:lvl>
+    <w:lvl w:ilvl="5" w:tplc="37C88450">
+      <w:start w:val="1"/>
+      <w:numFmt w:val="lowerRoman"/>
+      <w:lvlText w:val="(%6)."/>
+      <w:lvlJc w:val="right"/>
+      <w:pPr>
+        <w:ind w:left="4320" w:hanging="180"/>
+      </w:pPr>
+      <w:rPr>
+        <w:rFonts w:hint="default"/>
+      </w:rPr>
+    </w:lvl>
+    <w:lvl w:ilvl="6" w:tplc="0409000F" w:tentative="1">
+      <w:start w:val="1"/>
+      <w:numFmt w:val="decimal"/>
+      <w:lvlText w:val="%7."/>
+      <w:lvlJc w:val="left"/>
+      <w:pPr>
+        <w:ind w:left="5040" w:hanging="360"/>
+      </w:pPr>
+    </w:lvl>
+    <w:lvl w:ilvl="7" w:tplc="04090019" w:tentative="1">
+      <w:start w:val="1"/>
+      <w:numFmt w:val="lowerLetter"/>
+      <w:lvlText w:val="%8."/>
+      <w:lvlJc w:val="left"/>
+      <w:pPr>
+        <w:ind w:left="5760" w:hanging="360"/>
+      </w:pPr>
+    </w:lvl>
+    <w:lvl w:ilvl="8" w:tplc="0409001B" w:tentative="1">
+      <w:start w:val="1"/>
+      <w:numFmt w:val="lowerRoman"/>
+      <w:lvlText w:val="%9."/>
+      <w:lvlJc w:val="right"/>
+      <w:pPr>
+        <w:ind w:left="6480" w:hanging="180"/>
+      </w:pPr>
+    </w:lvl>
+  </w:abstractNum>
+  <w:abstractNum w:abstractNumId="6" w15:restartNumberingAfterBreak="0">
+    <w:nsid w:val="65676C53"/>
+    <w:multiLevelType w:val="hybridMultilevel"/>
+    <w:tmpl w:val="095C53C0"/>
+    <w:lvl w:ilvl="0" w:tplc="A3602C8C">
+      <w:start w:val="1"/>
+      <w:numFmt w:val="lowerRoman"/>
+      <w:lvlText w:val="(%1)"/>
+      <w:lvlJc w:val="left"/>
+      <w:pPr>
+        <w:ind w:left="720" w:hanging="360"/>
+      </w:pPr>
+      <w:rPr>
+        <w:rFonts w:hint="default"/>
+      </w:rPr>
+    </w:lvl>
+    <w:lvl w:ilvl="1" w:tplc="04090019" w:tentative="1">
+      <w:start w:val="1"/>
+      <w:numFmt w:val="lowerLetter"/>
+      <w:lvlText w:val="%2."/>
+      <w:lvlJc w:val="left"/>
+      <w:pPr>
+        <w:ind w:left="1440" w:hanging="360"/>
+      </w:pPr>
+    </w:lvl>
+    <w:lvl w:ilvl="2" w:tplc="0409001B" w:tentative="1">
+      <w:start w:val="1"/>
+      <w:numFmt w:val="lowerRoman"/>
+      <w:lvlText w:val="%3."/>
+      <w:lvlJc w:val="right"/>
+      <w:pPr>
+        <w:ind w:left="2160" w:hanging="180"/>
+      </w:pPr>
+    </w:lvl>
+    <w:lvl w:ilvl="3" w:tplc="0409000F" w:tentative="1">
+      <w:start w:val="1"/>
+      <w:numFmt w:val="decimal"/>
+      <w:lvlText w:val="%4."/>
+      <w:lvlJc w:val="left"/>
+      <w:pPr>
+        <w:ind w:left="2880" w:hanging="360"/>
+      </w:pPr>
+    </w:lvl>
+    <w:lvl w:ilvl="4" w:tplc="04090019">
+      <w:start w:val="1"/>
+      <w:numFmt w:val="lowerLetter"/>
+      <w:lvlText w:val="%5."/>
+      <w:lvlJc w:val="left"/>
+      <w:pPr>
+        <w:ind w:left="3600" w:hanging="360"/>
+      </w:pPr>
+    </w:lvl>
+    <w:lvl w:ilvl="5" w:tplc="0409001B" w:tentative="1">
+      <w:start w:val="1"/>
+      <w:numFmt w:val="lowerRoman"/>
+      <w:lvlText w:val="%6."/>
+      <w:lvlJc w:val="right"/>
+      <w:pPr>
+        <w:ind w:left="4320" w:hanging="180"/>
+      </w:pPr>
+    </w:lvl>
+    <w:lvl w:ilvl="6" w:tplc="0409000F" w:tentative="1">
+      <w:start w:val="1"/>
+      <w:numFmt w:val="decimal"/>
+      <w:lvlText w:val="%7."/>
+      <w:lvlJc w:val="left"/>
+      <w:pPr>
+        <w:ind w:left="5040" w:hanging="360"/>
+      </w:pPr>
+    </w:lvl>
+    <w:lvl w:ilvl="7" w:tplc="04090019" w:tentative="1">
+      <w:start w:val="1"/>
+      <w:numFmt w:val="lowerLetter"/>
+      <w:lvlText w:val="%8."/>
+      <w:lvlJc w:val="left"/>
+      <w:pPr>
+        <w:ind w:left="5760" w:hanging="360"/>
+      </w:pPr>
+    </w:lvl>
+    <w:lvl w:ilvl="8" w:tplc="0409001B" w:tentative="1">
+      <w:start w:val="1"/>
+      <w:numFmt w:val="lowerRoman"/>
+      <w:lvlText w:val="%9."/>
+      <w:lvlJc w:val="right"/>
+      <w:pPr>
+        <w:ind w:left="6480" w:hanging="180"/>
+      </w:pPr>
+    </w:lvl>
+  </w:abstractNum>
+  <w:abstractNum w:abstractNumId="7" w15:restartNumberingAfterBreak="0">
+    <w:nsid w:val="748C7636"/>
+    <w:multiLevelType w:val="hybridMultilevel"/>
+    <w:tmpl w:val="85B053AA"/>
+    <w:lvl w:ilvl="0" w:tplc="A3602C8C">
+      <w:start w:val="1"/>
+      <w:numFmt w:val="lowerRoman"/>
+      <w:lvlText w:val="(%1)"/>
+      <w:lvlJc w:val="left"/>
+      <w:pPr>
+        <w:ind w:left="3600" w:hanging="360"/>
+      </w:pPr>
+      <w:rPr>
+        <w:rFonts w:hint="default"/>
+      </w:rPr>
+    </w:lvl>
+    <w:lvl w:ilvl="1" w:tplc="04090019">
+      <w:start w:val="1"/>
+      <w:numFmt w:val="lowerLetter"/>
+      <w:lvlText w:val="%2."/>
+      <w:lvlJc w:val="left"/>
+      <w:pPr>
+        <w:ind w:left="4320" w:hanging="360"/>
+      </w:pPr>
+    </w:lvl>
+    <w:lvl w:ilvl="2" w:tplc="0409001B" w:tentative="1">
+      <w:start w:val="1"/>
+      <w:numFmt w:val="lowerRoman"/>
+      <w:lvlText w:val="%3."/>
+      <w:lvlJc w:val="right"/>
+      <w:pPr>
+        <w:ind w:left="5040" w:hanging="180"/>
+      </w:pPr>
+    </w:lvl>
+    <w:lvl w:ilvl="3" w:tplc="0409000F" w:tentative="1">
+      <w:start w:val="1"/>
+      <w:numFmt w:val="decimal"/>
+      <w:lvlText w:val="%4."/>
+      <w:lvlJc w:val="left"/>
+      <w:pPr>
+        <w:ind w:left="5760" w:hanging="360"/>
+      </w:pPr>
+    </w:lvl>
+    <w:lvl w:ilvl="4" w:tplc="04090019" w:tentative="1">
+      <w:start w:val="1"/>
+      <w:numFmt w:val="lowerLetter"/>
+      <w:lvlText w:val="%5."/>
+      <w:lvlJc w:val="left"/>
+      <w:pPr>
+        <w:ind w:left="6480" w:hanging="360"/>
+      </w:pPr>
+    </w:lvl>
+    <w:lvl w:ilvl="5" w:tplc="0409001B" w:tentative="1">
+      <w:start w:val="1"/>
+      <w:numFmt w:val="lowerRoman"/>
+      <w:lvlText w:val="%6."/>
+      <w:lvlJc w:val="right"/>
+      <w:pPr>
+        <w:ind w:left="7200" w:hanging="180"/>
+      </w:pPr>
+    </w:lvl>
+    <w:lvl w:ilvl="6" w:tplc="0409000F" w:tentative="1">
+      <w:start w:val="1"/>
+      <w:numFmt w:val="decimal"/>
+      <w:lvlText w:val="%7."/>
+      <w:lvlJc w:val="left"/>
+      <w:pPr>
+        <w:ind w:left="7920" w:hanging="360"/>
+      </w:pPr>
+    </w:lvl>
+    <w:lvl w:ilvl="7" w:tplc="04090019" w:tentative="1">
+      <w:start w:val="1"/>
+      <w:numFmt w:val="lowerLetter"/>
+      <w:lvlText w:val="%8."/>
+      <w:lvlJc w:val="left"/>
+      <w:pPr>
+        <w:ind w:left="8640" w:hanging="360"/>
+      </w:pPr>
+    </w:lvl>
+    <w:lvl w:ilvl="8" w:tplc="0409001B" w:tentative="1">
+      <w:start w:val="1"/>
+      <w:numFmt w:val="lowerRoman"/>
+      <w:lvlText w:val="%9."/>
+      <w:lvlJc w:val="right"/>
+      <w:pPr>
+        <w:ind w:left="9360" w:hanging="180"/>
+      </w:pPr>
+    </w:lvl>
+  </w:abstractNum>
   <w:num w:numId="1">
+    <w:abstractNumId w:val="3"/>
+  </w:num>
+  <w:num w:numId="2">
     <w:abstractNumId w:val="0"/>
+  </w:num>
+  <w:num w:numId="3">
+    <w:abstractNumId w:val="6"/>
+  </w:num>
+  <w:num w:numId="4">
+    <w:abstractNumId w:val="1"/>
+  </w:num>
+  <w:num w:numId="5">
+    <w:abstractNumId w:val="4"/>
+  </w:num>
+  <w:num w:numId="6">
+    <w:abstractNumId w:val="5"/>
+  </w:num>
+  <w:num w:numId="7">
+    <w:abstractNumId w:val="7"/>
+  </w:num>
+  <w:num w:numId="8">
+    <w:abstractNumId w:val="2"/>
   </w:num>
 </w:numbering>
 </file>
@@ -2331,6 +3467,17 @@
       <w:ind w:left="440"/>
     </w:pPr>
   </w:style>
+  <w:style w:type="paragraph" w:styleId="ListParagraph">
+    <w:name w:val="List Paragraph"/>
+    <w:basedOn w:val="Normal"/>
+    <w:uiPriority w:val="34"/>
+    <w:qFormat/>
+    <w:rsid w:val="002F285A"/>
+    <w:pPr>
+      <w:ind w:left="720"/>
+      <w:contextualSpacing/>
+    </w:pPr>
+  </w:style>
 </w:styles>
 </file>
 
@@ -2600,7 +3747,7 @@
 </file>
 
 <file path=customXml/itemProps1.xml><?xml version="1.0" encoding="utf-8"?>
-<ds:datastoreItem xmlns:ds="http://schemas.openxmlformats.org/officeDocument/2006/customXml" ds:itemID="{2AC12509-265F-4639-A172-08F434FE3BA6}">
+<ds:datastoreItem xmlns:ds="http://schemas.openxmlformats.org/officeDocument/2006/customXml" ds:itemID="{DB4D29B1-A80D-419E-919D-3B39FB0665B5}">
   <ds:schemaRefs>
     <ds:schemaRef ds:uri="http://schemas.openxmlformats.org/officeDocument/2006/bibliography"/>
   </ds:schemaRefs>

</xml_diff>

<commit_message>
finished the scope of the system
</commit_message>
<xml_diff>
--- a/KIBIWOTTDERICK13954MARINGO2023.docx
+++ b/KIBIWOTTDERICK13954MARINGO2023.docx
@@ -105,7 +105,14 @@
           <w:color w:val="44546A" w:themeColor="text2"/>
           <w:sz w:val="24"/>
         </w:rPr>
-        <w:t>: 1000012036</w:t>
+        <w:t>: 1120000</w:t>
+      </w:r>
+      <w:r>
+        <w:rPr>
+          <w:color w:val="44546A" w:themeColor="text2"/>
+          <w:sz w:val="24"/>
+        </w:rPr>
+        <w:t>036</w:t>
       </w:r>
     </w:p>
     <w:p>
@@ -266,13 +273,8 @@
         <w:t>I dedicate this project to my computer teacher</w:t>
       </w:r>
       <w:r>
-        <w:t xml:space="preserve">, Mr. Walter </w:t>
-      </w:r>
-      <w:proofErr w:type="spellStart"/>
-      <w:r>
-        <w:t>Ombiro</w:t>
-      </w:r>
-      <w:proofErr w:type="spellEnd"/>
+        <w:t>, Mr. Walter Ombiro</w:t>
+      </w:r>
       <w:r>
         <w:t xml:space="preserve"> who provided the appro</w:t>
       </w:r>
@@ -1646,8 +1648,112 @@
     </w:p>
     <w:p>
       <w:pPr>
-        <w:ind w:left="2160"/>
-      </w:pPr>
+        <w:ind w:left="2880"/>
+        <w:rPr>
+          <w:b/>
+          <w:sz w:val="24"/>
+          <w:szCs w:val="24"/>
+        </w:rPr>
+      </w:pPr>
+      <w:r>
+        <w:rPr>
+          <w:b/>
+          <w:sz w:val="24"/>
+          <w:szCs w:val="24"/>
+        </w:rPr>
+        <w:t>T</w:t>
+      </w:r>
+      <w:r>
+        <w:rPr>
+          <w:b/>
+          <w:sz w:val="24"/>
+          <w:szCs w:val="24"/>
+        </w:rPr>
+        <w:t>he system is capable of</w:t>
+      </w:r>
+      <w:r>
+        <w:rPr>
+          <w:b/>
+          <w:sz w:val="24"/>
+          <w:szCs w:val="24"/>
+        </w:rPr>
+        <w:t>:</w:t>
+      </w:r>
+    </w:p>
+    <w:p>
+      <w:pPr>
+        <w:pStyle w:val="ListParagraph"/>
+        <w:numPr>
+          <w:ilvl w:val="0"/>
+          <w:numId w:val="9"/>
+        </w:numPr>
+      </w:pPr>
+      <w:r>
+        <w:t>Maintain details of the club and its roles.</w:t>
+      </w:r>
+    </w:p>
+    <w:p>
+      <w:pPr>
+        <w:pStyle w:val="ListParagraph"/>
+        <w:numPr>
+          <w:ilvl w:val="0"/>
+          <w:numId w:val="9"/>
+        </w:numPr>
+      </w:pPr>
+      <w:r>
+        <w:t xml:space="preserve">Maintain details </w:t>
+      </w:r>
+      <w:r>
+        <w:t>of sports in the club.</w:t>
+      </w:r>
+    </w:p>
+    <w:p>
+      <w:pPr>
+        <w:pStyle w:val="ListParagraph"/>
+        <w:numPr>
+          <w:ilvl w:val="0"/>
+          <w:numId w:val="9"/>
+        </w:numPr>
+      </w:pPr>
+      <w:r>
+        <w:t>Maintain records of items purchased and their subsequent stock levels.</w:t>
+      </w:r>
+    </w:p>
+    <w:p>
+      <w:pPr>
+        <w:pStyle w:val="ListParagraph"/>
+        <w:numPr>
+          <w:ilvl w:val="0"/>
+          <w:numId w:val="9"/>
+        </w:numPr>
+      </w:pPr>
+      <w:r>
+        <w:t>Maintain records all facilitation fees for all sports.</w:t>
+      </w:r>
+    </w:p>
+    <w:p>
+      <w:pPr>
+        <w:pStyle w:val="ListParagraph"/>
+        <w:numPr>
+          <w:ilvl w:val="0"/>
+          <w:numId w:val="9"/>
+        </w:numPr>
+      </w:pPr>
+      <w:r>
+        <w:t>Compute membership fee, discount prices, total amount for items bought, commission and surcharged fee together with total income for the club.</w:t>
+      </w:r>
+    </w:p>
+    <w:p>
+      <w:pPr>
+        <w:pStyle w:val="ListParagraph"/>
+        <w:numPr>
+          <w:ilvl w:val="0"/>
+          <w:numId w:val="9"/>
+        </w:numPr>
+      </w:pPr>
+      <w:r>
+        <w:t>Generate appropriate reports.</w:t>
+      </w:r>
     </w:p>
     <w:p>
       <w:pPr>
@@ -1696,12 +1802,7 @@
         </w:numPr>
       </w:pPr>
       <w:r>
-        <w:t xml:space="preserve">It requires minimum expenses as the no of workers are </w:t>
-      </w:r>
-      <w:bookmarkStart w:id="9" w:name="_GoBack"/>
-      <w:bookmarkEnd w:id="9"/>
-      <w:r>
-        <w:t>reduced      and work is automated.</w:t>
+        <w:t>It requires minimum expenses as the no of workers are reduced      and work is automated.</w:t>
       </w:r>
     </w:p>
     <w:p>
@@ -1732,11 +1833,11 @@
       <w:pPr>
         <w:pStyle w:val="Heading3"/>
       </w:pPr>
-      <w:bookmarkStart w:id="10" w:name="_Toc128500335"/>
+      <w:bookmarkStart w:id="9" w:name="_Toc128500335"/>
       <w:r>
         <w:t>Feasibility</w:t>
       </w:r>
-      <w:bookmarkEnd w:id="10"/>
+      <w:bookmarkEnd w:id="9"/>
     </w:p>
     <w:p>
       <w:pPr>
@@ -1944,7 +2045,7 @@
           <w:u w:val="single"/>
         </w:rPr>
       </w:pPr>
-      <w:bookmarkStart w:id="11" w:name="_Toc128500336"/>
+      <w:bookmarkStart w:id="10" w:name="_Toc128500336"/>
       <w:r>
         <w:rPr>
           <w:u w:val="single"/>
@@ -1952,6 +2053,27 @@
         <w:lastRenderedPageBreak/>
         <w:t>CHAPTER 3: SYSTEM DESIGN</w:t>
       </w:r>
+      <w:bookmarkEnd w:id="10"/>
+    </w:p>
+    <w:p>
+      <w:pPr>
+        <w:pStyle w:val="Heading2"/>
+        <w:rPr>
+          <w:u w:val="single"/>
+        </w:rPr>
+      </w:pPr>
+      <w:r>
+        <w:tab/>
+      </w:r>
+      <w:r>
+        <w:rPr>
+          <w:u w:val="single"/>
+        </w:rPr>
+        <w:t>SYSTEM FLOWCHART</w:t>
+      </w:r>
+    </w:p>
+    <w:p>
+      <w:bookmarkStart w:id="11" w:name="_GoBack"/>
       <w:bookmarkEnd w:id="11"/>
     </w:p>
     <w:p>
@@ -2029,7 +2151,7 @@
           <w:rPr>
             <w:noProof/>
           </w:rPr>
-          <w:t>4</w:t>
+          <w:t>5</w:t>
         </w:r>
         <w:r>
           <w:rPr>
@@ -2254,6 +2376,95 @@
     </w:lvl>
   </w:abstractNum>
   <w:abstractNum w:abstractNumId="2" w15:restartNumberingAfterBreak="0">
+    <w:nsid w:val="1DEB6A80"/>
+    <w:multiLevelType w:val="hybridMultilevel"/>
+    <w:tmpl w:val="F9FA8564"/>
+    <w:lvl w:ilvl="0" w:tplc="37C88450">
+      <w:start w:val="1"/>
+      <w:numFmt w:val="lowerRoman"/>
+      <w:lvlText w:val="(%1)."/>
+      <w:lvlJc w:val="right"/>
+      <w:pPr>
+        <w:ind w:left="4320" w:hanging="360"/>
+      </w:pPr>
+      <w:rPr>
+        <w:rFonts w:hint="default"/>
+      </w:rPr>
+    </w:lvl>
+    <w:lvl w:ilvl="1" w:tplc="04090019" w:tentative="1">
+      <w:start w:val="1"/>
+      <w:numFmt w:val="lowerLetter"/>
+      <w:lvlText w:val="%2."/>
+      <w:lvlJc w:val="left"/>
+      <w:pPr>
+        <w:ind w:left="5040" w:hanging="360"/>
+      </w:pPr>
+    </w:lvl>
+    <w:lvl w:ilvl="2" w:tplc="0409001B" w:tentative="1">
+      <w:start w:val="1"/>
+      <w:numFmt w:val="lowerRoman"/>
+      <w:lvlText w:val="%3."/>
+      <w:lvlJc w:val="right"/>
+      <w:pPr>
+        <w:ind w:left="5760" w:hanging="180"/>
+      </w:pPr>
+    </w:lvl>
+    <w:lvl w:ilvl="3" w:tplc="0409000F" w:tentative="1">
+      <w:start w:val="1"/>
+      <w:numFmt w:val="decimal"/>
+      <w:lvlText w:val="%4."/>
+      <w:lvlJc w:val="left"/>
+      <w:pPr>
+        <w:ind w:left="6480" w:hanging="360"/>
+      </w:pPr>
+    </w:lvl>
+    <w:lvl w:ilvl="4" w:tplc="04090019" w:tentative="1">
+      <w:start w:val="1"/>
+      <w:numFmt w:val="lowerLetter"/>
+      <w:lvlText w:val="%5."/>
+      <w:lvlJc w:val="left"/>
+      <w:pPr>
+        <w:ind w:left="7200" w:hanging="360"/>
+      </w:pPr>
+    </w:lvl>
+    <w:lvl w:ilvl="5" w:tplc="0409001B" w:tentative="1">
+      <w:start w:val="1"/>
+      <w:numFmt w:val="lowerRoman"/>
+      <w:lvlText w:val="%6."/>
+      <w:lvlJc w:val="right"/>
+      <w:pPr>
+        <w:ind w:left="7920" w:hanging="180"/>
+      </w:pPr>
+    </w:lvl>
+    <w:lvl w:ilvl="6" w:tplc="0409000F" w:tentative="1">
+      <w:start w:val="1"/>
+      <w:numFmt w:val="decimal"/>
+      <w:lvlText w:val="%7."/>
+      <w:lvlJc w:val="left"/>
+      <w:pPr>
+        <w:ind w:left="8640" w:hanging="360"/>
+      </w:pPr>
+    </w:lvl>
+    <w:lvl w:ilvl="7" w:tplc="04090019" w:tentative="1">
+      <w:start w:val="1"/>
+      <w:numFmt w:val="lowerLetter"/>
+      <w:lvlText w:val="%8."/>
+      <w:lvlJc w:val="left"/>
+      <w:pPr>
+        <w:ind w:left="9360" w:hanging="360"/>
+      </w:pPr>
+    </w:lvl>
+    <w:lvl w:ilvl="8" w:tplc="0409001B" w:tentative="1">
+      <w:start w:val="1"/>
+      <w:numFmt w:val="lowerRoman"/>
+      <w:lvlText w:val="%9."/>
+      <w:lvlJc w:val="right"/>
+      <w:pPr>
+        <w:ind w:left="10080" w:hanging="180"/>
+      </w:pPr>
+    </w:lvl>
+  </w:abstractNum>
+  <w:abstractNum w:abstractNumId="3" w15:restartNumberingAfterBreak="0">
     <w:nsid w:val="2A122A42"/>
     <w:multiLevelType w:val="hybridMultilevel"/>
     <w:tmpl w:val="B84E0CE0"/>
@@ -2345,7 +2556,7 @@
       </w:pPr>
     </w:lvl>
   </w:abstractNum>
-  <w:abstractNum w:abstractNumId="3" w15:restartNumberingAfterBreak="0">
+  <w:abstractNum w:abstractNumId="4" w15:restartNumberingAfterBreak="0">
     <w:nsid w:val="4FC32FEB"/>
     <w:multiLevelType w:val="hybridMultilevel"/>
     <w:tmpl w:val="5FDE2170"/>
@@ -2435,7 +2646,7 @@
       </w:pPr>
     </w:lvl>
   </w:abstractNum>
-  <w:abstractNum w:abstractNumId="4" w15:restartNumberingAfterBreak="0">
+  <w:abstractNum w:abstractNumId="5" w15:restartNumberingAfterBreak="0">
     <w:nsid w:val="59BA7615"/>
     <w:multiLevelType w:val="hybridMultilevel"/>
     <w:tmpl w:val="AF445BA8"/>
@@ -2524,7 +2735,7 @@
       </w:pPr>
     </w:lvl>
   </w:abstractNum>
-  <w:abstractNum w:abstractNumId="5" w15:restartNumberingAfterBreak="0">
+  <w:abstractNum w:abstractNumId="6" w15:restartNumberingAfterBreak="0">
     <w:nsid w:val="62CE46CA"/>
     <w:multiLevelType w:val="hybridMultilevel"/>
     <w:tmpl w:val="952095FC"/>
@@ -2616,7 +2827,7 @@
       </w:pPr>
     </w:lvl>
   </w:abstractNum>
-  <w:abstractNum w:abstractNumId="6" w15:restartNumberingAfterBreak="0">
+  <w:abstractNum w:abstractNumId="7" w15:restartNumberingAfterBreak="0">
     <w:nsid w:val="65676C53"/>
     <w:multiLevelType w:val="hybridMultilevel"/>
     <w:tmpl w:val="095C53C0"/>
@@ -2705,7 +2916,7 @@
       </w:pPr>
     </w:lvl>
   </w:abstractNum>
-  <w:abstractNum w:abstractNumId="7" w15:restartNumberingAfterBreak="0">
+  <w:abstractNum w:abstractNumId="8" w15:restartNumberingAfterBreak="0">
     <w:nsid w:val="748C7636"/>
     <w:multiLevelType w:val="hybridMultilevel"/>
     <w:tmpl w:val="85B053AA"/>
@@ -2795,27 +3006,30 @@
     </w:lvl>
   </w:abstractNum>
   <w:num w:numId="1">
-    <w:abstractNumId w:val="3"/>
+    <w:abstractNumId w:val="4"/>
   </w:num>
   <w:num w:numId="2">
     <w:abstractNumId w:val="0"/>
   </w:num>
   <w:num w:numId="3">
-    <w:abstractNumId w:val="6"/>
+    <w:abstractNumId w:val="7"/>
   </w:num>
   <w:num w:numId="4">
     <w:abstractNumId w:val="1"/>
   </w:num>
   <w:num w:numId="5">
-    <w:abstractNumId w:val="4"/>
+    <w:abstractNumId w:val="5"/>
   </w:num>
   <w:num w:numId="6">
-    <w:abstractNumId w:val="5"/>
+    <w:abstractNumId w:val="6"/>
   </w:num>
   <w:num w:numId="7">
-    <w:abstractNumId w:val="7"/>
+    <w:abstractNumId w:val="8"/>
   </w:num>
   <w:num w:numId="8">
+    <w:abstractNumId w:val="3"/>
+  </w:num>
+  <w:num w:numId="9">
     <w:abstractNumId w:val="2"/>
   </w:num>
 </w:numbering>
@@ -3747,7 +3961,7 @@
 </file>
 
 <file path=customXml/itemProps1.xml><?xml version="1.0" encoding="utf-8"?>
-<ds:datastoreItem xmlns:ds="http://schemas.openxmlformats.org/officeDocument/2006/customXml" ds:itemID="{DB4D29B1-A80D-419E-919D-3B39FB0665B5}">
+<ds:datastoreItem xmlns:ds="http://schemas.openxmlformats.org/officeDocument/2006/customXml" ds:itemID="{DFF17D61-C1D8-40DF-AFB6-DB2693538098}">
   <ds:schemaRefs>
     <ds:schemaRef ds:uri="http://schemas.openxmlformats.org/officeDocument/2006/bibliography"/>
   </ds:schemaRefs>

</xml_diff>